<commit_message>
cleaned up gip documentation + removed unnessecary code
</commit_message>
<xml_diff>
--- a/_Administratie/20190506 GIP Sebastiaan Sillis.docx
+++ b/_Administratie/20190506 GIP Sebastiaan Sillis.docx
@@ -61,7 +61,7 @@
                           </pic:cNvPicPr>
                         </pic:nvPicPr>
                         <pic:blipFill>
-                          <a:blip r:embed="rId7">
+                          <a:blip r:embed="rId8">
                             <a:extLst>
                               <a:ext uri="{28A0092B-C50C-407E-A947-70E740481C1C}">
                                 <a14:useLocalDpi xmlns:a14="http://schemas.microsoft.com/office/drawing/2010/main" val="0"/>
@@ -186,7 +186,7 @@
                   <o:lock v:ext="edit" aspectratio="t"/>
                 </v:shapetype>
                 <v:shape id="Picture 14" o:spid="_x0000_s1027" type="#_x0000_t75" alt="logo2010_klein" style="position:absolute;left:1871;top:1151;width:1440;height:1401;visibility:visible;mso-wrap-style:square" o:gfxdata="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">
-                  <v:imagedata r:id="rId8" o:title="logo2010_klein"/>
+                  <v:imagedata r:id="rId9" o:title="logo2010_klein"/>
                 </v:shape>
                 <v:shapetype id="_x0000_t202" coordsize="21600,21600" o:spt="202" path="m,l,21600r21600,l21600,xe">
                   <v:stroke joinstyle="miter"/>
@@ -657,6 +657,13 @@
     </w:p>
     <w:sdt>
       <w:sdtPr>
+        <w:rPr>
+          <w:rFonts w:asciiTheme="minorHAnsi" w:eastAsiaTheme="minorHAnsi" w:hAnsiTheme="minorHAnsi" w:cstheme="minorBidi"/>
+          <w:color w:val="auto"/>
+          <w:sz w:val="22"/>
+          <w:szCs w:val="22"/>
+          <w:lang w:val="en-US" w:eastAsia="en-US"/>
+        </w:rPr>
         <w:id w:val="66311507"/>
         <w:docPartObj>
           <w:docPartGallery w:val="Table of Contents"/>
@@ -665,13 +672,8 @@
       </w:sdtPr>
       <w:sdtEndPr>
         <w:rPr>
-          <w:rFonts w:asciiTheme="minorHAnsi" w:eastAsiaTheme="minorHAnsi" w:hAnsiTheme="minorHAnsi" w:cstheme="minorBidi"/>
           <w:b/>
           <w:bCs/>
-          <w:color w:val="auto"/>
-          <w:sz w:val="22"/>
-          <w:szCs w:val="22"/>
-          <w:lang w:val="en-US" w:eastAsia="en-US"/>
         </w:rPr>
       </w:sdtEndPr>
       <w:sdtContent>
@@ -724,7 +726,7 @@
             </w:rPr>
             <w:fldChar w:fldCharType="separate"/>
           </w:r>
-          <w:hyperlink w:anchor="_Toc8040192" w:history="1">
+          <w:hyperlink w:anchor="_Toc8115034" w:history="1">
             <w:r>
               <w:rPr>
                 <w:rStyle w:val="Hyperlink"/>
@@ -752,7 +754,7 @@
                 <w:noProof/>
                 <w:webHidden/>
               </w:rPr>
-              <w:instrText xml:space="preserve"> PAGEREF _Toc8040192 \h </w:instrText>
+              <w:instrText xml:space="preserve"> PAGEREF _Toc8115034 \h </w:instrText>
             </w:r>
             <w:r>
               <w:rPr>
@@ -795,7 +797,7 @@
               <w:lang w:val="nl-NL" w:eastAsia="nl-NL"/>
             </w:rPr>
           </w:pPr>
-          <w:hyperlink w:anchor="_Toc8040193" w:history="1">
+          <w:hyperlink w:anchor="_Toc8115035" w:history="1">
             <w:r>
               <w:rPr>
                 <w:rStyle w:val="Hyperlink"/>
@@ -823,7 +825,7 @@
                 <w:noProof/>
                 <w:webHidden/>
               </w:rPr>
-              <w:instrText xml:space="preserve"> PAGEREF _Toc8040193 \h </w:instrText>
+              <w:instrText xml:space="preserve"> PAGEREF _Toc8115035 \h </w:instrText>
             </w:r>
             <w:r>
               <w:rPr>
@@ -844,6 +846,361 @@
                 <w:webHidden/>
               </w:rPr>
               <w:t>6</w:t>
+            </w:r>
+            <w:r>
+              <w:rPr>
+                <w:noProof/>
+                <w:webHidden/>
+              </w:rPr>
+              <w:fldChar w:fldCharType="end"/>
+            </w:r>
+          </w:hyperlink>
+        </w:p>
+        <w:p>
+          <w:pPr>
+            <w:pStyle w:val="Inhopg2"/>
+            <w:tabs>
+              <w:tab w:val="right" w:leader="dot" w:pos="9062"/>
+            </w:tabs>
+            <w:rPr>
+              <w:rFonts w:eastAsiaTheme="minorEastAsia"/>
+              <w:noProof/>
+              <w:lang w:val="nl-NL" w:eastAsia="nl-NL"/>
+            </w:rPr>
+          </w:pPr>
+          <w:hyperlink w:anchor="_Toc8115036" w:history="1">
+            <w:r>
+              <w:rPr>
+                <w:rStyle w:val="Hyperlink"/>
+                <w:noProof/>
+                <w:lang w:val="nl-NL"/>
+              </w:rPr>
+              <w:t>2.1 Grafische user interface</w:t>
+            </w:r>
+            <w:r>
+              <w:rPr>
+                <w:noProof/>
+                <w:webHidden/>
+              </w:rPr>
+              <w:tab/>
+            </w:r>
+            <w:r>
+              <w:rPr>
+                <w:noProof/>
+                <w:webHidden/>
+              </w:rPr>
+              <w:fldChar w:fldCharType="begin"/>
+            </w:r>
+            <w:r>
+              <w:rPr>
+                <w:noProof/>
+                <w:webHidden/>
+              </w:rPr>
+              <w:instrText xml:space="preserve"> PAGEREF _Toc8115036 \h </w:instrText>
+            </w:r>
+            <w:r>
+              <w:rPr>
+                <w:noProof/>
+                <w:webHidden/>
+              </w:rPr>
+            </w:r>
+            <w:r>
+              <w:rPr>
+                <w:noProof/>
+                <w:webHidden/>
+              </w:rPr>
+              <w:fldChar w:fldCharType="separate"/>
+            </w:r>
+            <w:r>
+              <w:rPr>
+                <w:noProof/>
+                <w:webHidden/>
+              </w:rPr>
+              <w:t>6</w:t>
+            </w:r>
+            <w:r>
+              <w:rPr>
+                <w:noProof/>
+                <w:webHidden/>
+              </w:rPr>
+              <w:fldChar w:fldCharType="end"/>
+            </w:r>
+          </w:hyperlink>
+        </w:p>
+        <w:p>
+          <w:pPr>
+            <w:pStyle w:val="Inhopg1"/>
+            <w:tabs>
+              <w:tab w:val="right" w:leader="dot" w:pos="9062"/>
+            </w:tabs>
+            <w:rPr>
+              <w:rFonts w:eastAsiaTheme="minorEastAsia"/>
+              <w:noProof/>
+              <w:lang w:val="nl-NL" w:eastAsia="nl-NL"/>
+            </w:rPr>
+          </w:pPr>
+          <w:hyperlink w:anchor="_Toc8115037" w:history="1">
+            <w:r>
+              <w:rPr>
+                <w:rStyle w:val="Hyperlink"/>
+                <w:noProof/>
+                <w:lang w:val="nl-NL"/>
+              </w:rPr>
+              <w:t>3 Handleiding</w:t>
+            </w:r>
+            <w:r>
+              <w:rPr>
+                <w:noProof/>
+                <w:webHidden/>
+              </w:rPr>
+              <w:tab/>
+            </w:r>
+            <w:r>
+              <w:rPr>
+                <w:noProof/>
+                <w:webHidden/>
+              </w:rPr>
+              <w:fldChar w:fldCharType="begin"/>
+            </w:r>
+            <w:r>
+              <w:rPr>
+                <w:noProof/>
+                <w:webHidden/>
+              </w:rPr>
+              <w:instrText xml:space="preserve"> PAGEREF _Toc8115037 \h </w:instrText>
+            </w:r>
+            <w:r>
+              <w:rPr>
+                <w:noProof/>
+                <w:webHidden/>
+              </w:rPr>
+            </w:r>
+            <w:r>
+              <w:rPr>
+                <w:noProof/>
+                <w:webHidden/>
+              </w:rPr>
+              <w:fldChar w:fldCharType="separate"/>
+            </w:r>
+            <w:r>
+              <w:rPr>
+                <w:noProof/>
+                <w:webHidden/>
+              </w:rPr>
+              <w:t>7</w:t>
+            </w:r>
+            <w:r>
+              <w:rPr>
+                <w:noProof/>
+                <w:webHidden/>
+              </w:rPr>
+              <w:fldChar w:fldCharType="end"/>
+            </w:r>
+          </w:hyperlink>
+        </w:p>
+        <w:p>
+          <w:pPr>
+            <w:pStyle w:val="Inhopg1"/>
+            <w:tabs>
+              <w:tab w:val="right" w:leader="dot" w:pos="9062"/>
+            </w:tabs>
+            <w:rPr>
+              <w:rFonts w:eastAsiaTheme="minorEastAsia"/>
+              <w:noProof/>
+              <w:lang w:val="nl-NL" w:eastAsia="nl-NL"/>
+            </w:rPr>
+          </w:pPr>
+          <w:hyperlink w:anchor="_Toc8115038" w:history="1">
+            <w:r>
+              <w:rPr>
+                <w:rStyle w:val="Hyperlink"/>
+                <w:noProof/>
+                <w:lang w:val="nl-NL"/>
+              </w:rPr>
+              <w:t>4 Onbekende techniek</w:t>
+            </w:r>
+            <w:r>
+              <w:rPr>
+                <w:noProof/>
+                <w:webHidden/>
+              </w:rPr>
+              <w:tab/>
+            </w:r>
+            <w:r>
+              <w:rPr>
+                <w:noProof/>
+                <w:webHidden/>
+              </w:rPr>
+              <w:fldChar w:fldCharType="begin"/>
+            </w:r>
+            <w:r>
+              <w:rPr>
+                <w:noProof/>
+                <w:webHidden/>
+              </w:rPr>
+              <w:instrText xml:space="preserve"> PAGEREF _Toc8115038 \h </w:instrText>
+            </w:r>
+            <w:r>
+              <w:rPr>
+                <w:noProof/>
+                <w:webHidden/>
+              </w:rPr>
+            </w:r>
+            <w:r>
+              <w:rPr>
+                <w:noProof/>
+                <w:webHidden/>
+              </w:rPr>
+              <w:fldChar w:fldCharType="separate"/>
+            </w:r>
+            <w:r>
+              <w:rPr>
+                <w:noProof/>
+                <w:webHidden/>
+              </w:rPr>
+              <w:t>8</w:t>
+            </w:r>
+            <w:r>
+              <w:rPr>
+                <w:noProof/>
+                <w:webHidden/>
+              </w:rPr>
+              <w:fldChar w:fldCharType="end"/>
+            </w:r>
+          </w:hyperlink>
+        </w:p>
+        <w:p>
+          <w:pPr>
+            <w:pStyle w:val="Inhopg1"/>
+            <w:tabs>
+              <w:tab w:val="right" w:leader="dot" w:pos="9062"/>
+            </w:tabs>
+            <w:rPr>
+              <w:rFonts w:eastAsiaTheme="minorEastAsia"/>
+              <w:noProof/>
+              <w:lang w:val="nl-NL" w:eastAsia="nl-NL"/>
+            </w:rPr>
+          </w:pPr>
+          <w:hyperlink w:anchor="_Toc8115039" w:history="1">
+            <w:r>
+              <w:rPr>
+                <w:rStyle w:val="Hyperlink"/>
+                <w:noProof/>
+                <w:lang w:val="nl-NL"/>
+              </w:rPr>
+              <w:t>5 Dankwoord</w:t>
+            </w:r>
+            <w:r>
+              <w:rPr>
+                <w:noProof/>
+                <w:webHidden/>
+              </w:rPr>
+              <w:tab/>
+            </w:r>
+            <w:r>
+              <w:rPr>
+                <w:noProof/>
+                <w:webHidden/>
+              </w:rPr>
+              <w:fldChar w:fldCharType="begin"/>
+            </w:r>
+            <w:r>
+              <w:rPr>
+                <w:noProof/>
+                <w:webHidden/>
+              </w:rPr>
+              <w:instrText xml:space="preserve"> PAGEREF _Toc8115039 \h </w:instrText>
+            </w:r>
+            <w:r>
+              <w:rPr>
+                <w:noProof/>
+                <w:webHidden/>
+              </w:rPr>
+            </w:r>
+            <w:r>
+              <w:rPr>
+                <w:noProof/>
+                <w:webHidden/>
+              </w:rPr>
+              <w:fldChar w:fldCharType="separate"/>
+            </w:r>
+            <w:r>
+              <w:rPr>
+                <w:noProof/>
+                <w:webHidden/>
+              </w:rPr>
+              <w:t>9</w:t>
+            </w:r>
+            <w:r>
+              <w:rPr>
+                <w:noProof/>
+                <w:webHidden/>
+              </w:rPr>
+              <w:fldChar w:fldCharType="end"/>
+            </w:r>
+          </w:hyperlink>
+        </w:p>
+        <w:p>
+          <w:pPr>
+            <w:pStyle w:val="Inhopg1"/>
+            <w:tabs>
+              <w:tab w:val="right" w:leader="dot" w:pos="9062"/>
+            </w:tabs>
+            <w:rPr>
+              <w:rFonts w:eastAsiaTheme="minorEastAsia"/>
+              <w:noProof/>
+              <w:lang w:val="nl-NL" w:eastAsia="nl-NL"/>
+            </w:rPr>
+          </w:pPr>
+          <w:hyperlink w:anchor="_Toc8115040" w:history="1">
+            <w:r>
+              <w:rPr>
+                <w:rStyle w:val="Hyperlink"/>
+                <w:noProof/>
+                <w:lang w:val="nl-NL"/>
+              </w:rPr>
+              <w:t>6 Besluit en zelfreflectie</w:t>
+            </w:r>
+            <w:r>
+              <w:rPr>
+                <w:noProof/>
+                <w:webHidden/>
+              </w:rPr>
+              <w:tab/>
+            </w:r>
+            <w:r>
+              <w:rPr>
+                <w:noProof/>
+                <w:webHidden/>
+              </w:rPr>
+              <w:fldChar w:fldCharType="begin"/>
+            </w:r>
+            <w:r>
+              <w:rPr>
+                <w:noProof/>
+                <w:webHidden/>
+              </w:rPr>
+              <w:instrText xml:space="preserve"> PAGEREF _Toc8115040 \h </w:instrText>
+            </w:r>
+            <w:r>
+              <w:rPr>
+                <w:noProof/>
+                <w:webHidden/>
+              </w:rPr>
+            </w:r>
+            <w:r>
+              <w:rPr>
+                <w:noProof/>
+                <w:webHidden/>
+              </w:rPr>
+              <w:fldChar w:fldCharType="separate"/>
+            </w:r>
+            <w:r>
+              <w:rPr>
+                <w:noProof/>
+                <w:webHidden/>
+              </w:rPr>
+              <w:t>10</w:t>
             </w:r>
             <w:r>
               <w:rPr>
@@ -884,8 +1241,6 @@
         </w:rPr>
         <w:br w:type="page"/>
       </w:r>
-      <w:bookmarkStart w:id="0" w:name="_GoBack"/>
-      <w:bookmarkEnd w:id="0"/>
     </w:p>
     <w:p>
       <w:pPr>
@@ -896,7 +1251,7 @@
           <w:lang w:val="nl-NL"/>
         </w:rPr>
       </w:pPr>
-      <w:bookmarkStart w:id="1" w:name="_Toc8040192"/>
+      <w:bookmarkStart w:id="0" w:name="_Toc8115034"/>
       <w:r>
         <w:rPr>
           <w:sz w:val="44"/>
@@ -914,14 +1269,45 @@
         </w:rPr>
         <w:t>Hardware</w:t>
       </w:r>
+      <w:bookmarkEnd w:id="0"/>
+    </w:p>
+    <w:p>
+      <w:pPr>
+        <w:rPr>
+          <w:lang w:val="nl-NL"/>
+        </w:rPr>
+      </w:pPr>
+    </w:p>
+    <w:p>
+      <w:pPr>
+        <w:pStyle w:val="Kop2"/>
+        <w:numPr>
+          <w:ilvl w:val="1"/>
+          <w:numId w:val="1"/>
+        </w:numPr>
+        <w:rPr>
+          <w:sz w:val="32"/>
+          <w:szCs w:val="32"/>
+          <w:lang w:val="nl-NL"/>
+        </w:rPr>
+      </w:pPr>
+      <w:r>
+        <w:rPr>
+          <w:sz w:val="32"/>
+          <w:szCs w:val="32"/>
+          <w:lang w:val="nl-NL"/>
+        </w:rPr>
+        <w:t>Opbouw Kubus</w:t>
+      </w:r>
+    </w:p>
+    <w:p>
+      <w:pPr>
+        <w:rPr>
+          <w:lang w:val="nl-NL"/>
+        </w:rPr>
+      </w:pPr>
+      <w:bookmarkStart w:id="1" w:name="_GoBack"/>
       <w:bookmarkEnd w:id="1"/>
-    </w:p>
-    <w:p>
-      <w:pPr>
-        <w:rPr>
-          <w:lang w:val="nl-NL"/>
-        </w:rPr>
-      </w:pPr>
     </w:p>
     <w:p>
       <w:pPr>
@@ -945,7 +1331,7 @@
           <w:lang w:val="nl-NL"/>
         </w:rPr>
       </w:pPr>
-      <w:bookmarkStart w:id="2" w:name="_Toc8040193"/>
+      <w:bookmarkStart w:id="2" w:name="_Toc8115035"/>
       <w:r>
         <w:rPr>
           <w:sz w:val="44"/>
@@ -980,8 +1366,253 @@
         </w:rPr>
       </w:pPr>
     </w:p>
+    <w:p>
+      <w:pPr>
+        <w:pStyle w:val="Kop2"/>
+        <w:rPr>
+          <w:sz w:val="32"/>
+          <w:szCs w:val="32"/>
+          <w:lang w:val="nl-NL"/>
+        </w:rPr>
+      </w:pPr>
+      <w:bookmarkStart w:id="3" w:name="_Toc8115036"/>
+      <w:r>
+        <w:rPr>
+          <w:sz w:val="32"/>
+          <w:szCs w:val="32"/>
+          <w:lang w:val="nl-NL"/>
+        </w:rPr>
+        <w:t>2.1</w:t>
+      </w:r>
+      <w:r>
+        <w:rPr>
+          <w:sz w:val="32"/>
+          <w:szCs w:val="32"/>
+          <w:lang w:val="nl-NL"/>
+        </w:rPr>
+        <w:t xml:space="preserve"> </w:t>
+      </w:r>
+      <w:r>
+        <w:rPr>
+          <w:sz w:val="32"/>
+          <w:szCs w:val="32"/>
+          <w:lang w:val="nl-NL"/>
+        </w:rPr>
+        <w:t>Grafische user interface</w:t>
+      </w:r>
+      <w:bookmarkEnd w:id="3"/>
+    </w:p>
+    <w:p>
+      <w:pPr>
+        <w:rPr>
+          <w:lang w:val="nl-NL"/>
+        </w:rPr>
+      </w:pPr>
+    </w:p>
+    <w:p>
+      <w:pPr>
+        <w:rPr>
+          <w:lang w:val="nl-NL"/>
+        </w:rPr>
+      </w:pPr>
+      <w:r>
+        <w:rPr>
+          <w:lang w:val="nl-NL"/>
+        </w:rPr>
+        <w:br w:type="page"/>
+      </w:r>
+    </w:p>
+    <w:p>
+      <w:pPr>
+        <w:pStyle w:val="Kop1"/>
+        <w:rPr>
+          <w:sz w:val="44"/>
+          <w:szCs w:val="44"/>
+          <w:lang w:val="nl-NL"/>
+        </w:rPr>
+      </w:pPr>
+      <w:bookmarkStart w:id="4" w:name="_Toc8115037"/>
+      <w:r>
+        <w:rPr>
+          <w:sz w:val="44"/>
+          <w:szCs w:val="44"/>
+          <w:lang w:val="nl-NL"/>
+        </w:rPr>
+        <w:lastRenderedPageBreak/>
+        <w:t>3</w:t>
+      </w:r>
+      <w:r>
+        <w:rPr>
+          <w:sz w:val="44"/>
+          <w:szCs w:val="44"/>
+          <w:lang w:val="nl-NL"/>
+        </w:rPr>
+        <w:t xml:space="preserve"> </w:t>
+      </w:r>
+      <w:r>
+        <w:rPr>
+          <w:sz w:val="44"/>
+          <w:szCs w:val="44"/>
+          <w:lang w:val="nl-NL"/>
+        </w:rPr>
+        <w:t>Handleiding</w:t>
+      </w:r>
+      <w:bookmarkEnd w:id="4"/>
+    </w:p>
+    <w:p>
+      <w:pPr>
+        <w:rPr>
+          <w:rFonts w:asciiTheme="majorHAnsi" w:eastAsiaTheme="majorEastAsia" w:hAnsiTheme="majorHAnsi" w:cstheme="majorBidi"/>
+          <w:color w:val="2F5496" w:themeColor="accent1" w:themeShade="BF"/>
+          <w:sz w:val="44"/>
+          <w:szCs w:val="44"/>
+          <w:lang w:val="nl-NL"/>
+        </w:rPr>
+      </w:pPr>
+      <w:r>
+        <w:rPr>
+          <w:sz w:val="44"/>
+          <w:szCs w:val="44"/>
+          <w:lang w:val="nl-NL"/>
+        </w:rPr>
+        <w:br w:type="page"/>
+      </w:r>
+    </w:p>
+    <w:p>
+      <w:pPr>
+        <w:pStyle w:val="Kop1"/>
+        <w:rPr>
+          <w:sz w:val="44"/>
+          <w:szCs w:val="44"/>
+          <w:lang w:val="nl-NL"/>
+        </w:rPr>
+      </w:pPr>
+      <w:bookmarkStart w:id="5" w:name="_Toc8115038"/>
+      <w:r>
+        <w:rPr>
+          <w:sz w:val="44"/>
+          <w:szCs w:val="44"/>
+          <w:lang w:val="nl-NL"/>
+        </w:rPr>
+        <w:lastRenderedPageBreak/>
+        <w:t>4</w:t>
+      </w:r>
+      <w:r>
+        <w:rPr>
+          <w:sz w:val="44"/>
+          <w:szCs w:val="44"/>
+          <w:lang w:val="nl-NL"/>
+        </w:rPr>
+        <w:t xml:space="preserve"> </w:t>
+      </w:r>
+      <w:r>
+        <w:rPr>
+          <w:sz w:val="44"/>
+          <w:szCs w:val="44"/>
+          <w:lang w:val="nl-NL"/>
+        </w:rPr>
+        <w:t>Onbekende techniek</w:t>
+      </w:r>
+      <w:bookmarkEnd w:id="5"/>
+    </w:p>
+    <w:p>
+      <w:pPr>
+        <w:rPr>
+          <w:rFonts w:asciiTheme="majorHAnsi" w:eastAsiaTheme="majorEastAsia" w:hAnsiTheme="majorHAnsi" w:cstheme="majorBidi"/>
+          <w:color w:val="2F5496" w:themeColor="accent1" w:themeShade="BF"/>
+          <w:sz w:val="44"/>
+          <w:szCs w:val="44"/>
+          <w:lang w:val="nl-NL"/>
+        </w:rPr>
+      </w:pPr>
+      <w:r>
+        <w:rPr>
+          <w:sz w:val="44"/>
+          <w:szCs w:val="44"/>
+          <w:lang w:val="nl-NL"/>
+        </w:rPr>
+        <w:br w:type="page"/>
+      </w:r>
+    </w:p>
+    <w:p>
+      <w:pPr>
+        <w:pStyle w:val="Kop1"/>
+        <w:rPr>
+          <w:sz w:val="44"/>
+          <w:szCs w:val="44"/>
+          <w:lang w:val="nl-NL"/>
+        </w:rPr>
+      </w:pPr>
+      <w:bookmarkStart w:id="6" w:name="_Toc8115039"/>
+      <w:r>
+        <w:rPr>
+          <w:sz w:val="44"/>
+          <w:szCs w:val="44"/>
+          <w:lang w:val="nl-NL"/>
+        </w:rPr>
+        <w:lastRenderedPageBreak/>
+        <w:t>5</w:t>
+      </w:r>
+      <w:r>
+        <w:rPr>
+          <w:sz w:val="44"/>
+          <w:szCs w:val="44"/>
+          <w:lang w:val="nl-NL"/>
+        </w:rPr>
+        <w:t xml:space="preserve"> Dankwoord</w:t>
+      </w:r>
+      <w:bookmarkEnd w:id="6"/>
+    </w:p>
+    <w:p>
+      <w:pPr>
+        <w:rPr>
+          <w:rFonts w:asciiTheme="majorHAnsi" w:eastAsiaTheme="majorEastAsia" w:hAnsiTheme="majorHAnsi" w:cstheme="majorBidi"/>
+          <w:color w:val="2F5496" w:themeColor="accent1" w:themeShade="BF"/>
+          <w:sz w:val="44"/>
+          <w:szCs w:val="44"/>
+          <w:lang w:val="nl-NL"/>
+        </w:rPr>
+      </w:pPr>
+      <w:r>
+        <w:rPr>
+          <w:sz w:val="44"/>
+          <w:szCs w:val="44"/>
+          <w:lang w:val="nl-NL"/>
+        </w:rPr>
+        <w:br w:type="page"/>
+      </w:r>
+    </w:p>
+    <w:p>
+      <w:pPr>
+        <w:pStyle w:val="Kop1"/>
+        <w:rPr>
+          <w:sz w:val="44"/>
+          <w:szCs w:val="44"/>
+          <w:lang w:val="nl-NL"/>
+        </w:rPr>
+      </w:pPr>
+      <w:bookmarkStart w:id="7" w:name="_Toc8115040"/>
+      <w:r>
+        <w:rPr>
+          <w:sz w:val="44"/>
+          <w:szCs w:val="44"/>
+          <w:lang w:val="nl-NL"/>
+        </w:rPr>
+        <w:lastRenderedPageBreak/>
+        <w:t>6</w:t>
+      </w:r>
+      <w:r>
+        <w:rPr>
+          <w:sz w:val="44"/>
+          <w:szCs w:val="44"/>
+          <w:lang w:val="nl-NL"/>
+        </w:rPr>
+        <w:t xml:space="preserve"> Besluit en zelfreflectie</w:t>
+      </w:r>
+      <w:bookmarkEnd w:id="7"/>
+    </w:p>
     <w:sectPr>
-      <w:footerReference w:type="default" r:id="rId9"/>
+      <w:footerReference w:type="default" r:id="rId10"/>
       <w:pgSz w:w="11906" w:h="16838"/>
       <w:pgMar w:top="1417" w:right="1417" w:bottom="1417" w:left="1417" w:header="708" w:footer="708" w:gutter="0"/>
       <w:cols w:space="708"/>
@@ -1026,6 +1657,7 @@
         <w:docPartUnique/>
       </w:docPartObj>
     </w:sdtPr>
+    <w:sdtEndPr/>
     <w:sdtContent>
       <w:p>
         <w:pPr>
@@ -1218,6 +1850,127 @@
     </w:p>
   </w:footnote>
 </w:footnotes>
+</file>
+
+<file path=word/numbering.xml><?xml version="1.0" encoding="utf-8"?>
+<w:numbering xmlns:wpc="http://schemas.microsoft.com/office/word/2010/wordprocessingCanvas" xmlns:cx="http://schemas.microsoft.com/office/drawing/2014/chartex" xmlns:cx1="http://schemas.microsoft.com/office/drawing/2015/9/8/chartex" xmlns:cx2="http://schemas.microsoft.com/office/drawing/2015/10/21/chartex" xmlns:cx3="http://schemas.microsoft.com/office/drawing/2016/5/9/chartex" xmlns:cx4="http://schemas.microsoft.com/office/drawing/2016/5/10/chartex" xmlns:cx5="http://schemas.microsoft.com/office/drawing/2016/5/11/chartex" xmlns:cx6="http://schemas.microsoft.com/office/drawing/2016/5/12/chartex" xmlns:cx7="http://schemas.microsoft.com/office/drawing/2016/5/13/chartex" xmlns:cx8="http://schemas.microsoft.com/office/drawing/2016/5/14/chartex" xmlns:mc="http://schemas.openxmlformats.org/markup-compatibility/2006" xmlns:aink="http://schemas.microsoft.com/office/drawing/2016/ink" xmlns:am3d="http://schemas.microsoft.com/office/drawing/2017/model3d" xmlns:o="urn:schemas-microsoft-com:office:office" xmlns:r="http://schemas.openxmlformats.org/officeDocument/2006/relationships" xmlns:m="http://schemas.openxmlformats.org/officeDocument/2006/math" xmlns:v="urn:schemas-microsoft-com:vml" xmlns:wp14="http://schemas.microsoft.com/office/word/2010/wordprocessingDrawing" xmlns:wp="http://schemas.openxmlformats.org/drawingml/2006/wordprocessingDrawing" xmlns:w10="urn:schemas-microsoft-com:office:word" xmlns:w="http://schemas.openxmlformats.org/wordprocessingml/2006/main" xmlns:w14="http://schemas.microsoft.com/office/word/2010/wordml" xmlns:w15="http://schemas.microsoft.com/office/word/2012/wordml" xmlns:w16cid="http://schemas.microsoft.com/office/word/2016/wordml/cid" xmlns:w16se="http://schemas.microsoft.com/office/word/2015/wordml/symex" xmlns:wpg="http://schemas.microsoft.com/office/word/2010/wordprocessingGroup" xmlns:wpi="http://schemas.microsoft.com/office/word/2010/wordprocessingInk" xmlns:wne="http://schemas.microsoft.com/office/word/2006/wordml" xmlns:wps="http://schemas.microsoft.com/office/word/2010/wordprocessingShape" mc:Ignorable="w14 w15 w16se w16cid wp14">
+  <w:abstractNum w:abstractNumId="0" w15:restartNumberingAfterBreak="0">
+    <w:nsid w:val="44471094"/>
+    <w:multiLevelType w:val="multilevel"/>
+    <w:tmpl w:val="96746C24"/>
+    <w:lvl w:ilvl="0">
+      <w:start w:val="1"/>
+      <w:numFmt w:val="decimal"/>
+      <w:lvlText w:val="%1"/>
+      <w:lvlJc w:val="left"/>
+      <w:pPr>
+        <w:ind w:left="480" w:hanging="480"/>
+      </w:pPr>
+      <w:rPr>
+        <w:rFonts w:hint="default"/>
+      </w:rPr>
+    </w:lvl>
+    <w:lvl w:ilvl="1">
+      <w:start w:val="1"/>
+      <w:numFmt w:val="decimal"/>
+      <w:lvlText w:val="%1.%2"/>
+      <w:lvlJc w:val="left"/>
+      <w:pPr>
+        <w:ind w:left="480" w:hanging="480"/>
+      </w:pPr>
+      <w:rPr>
+        <w:rFonts w:hint="default"/>
+      </w:rPr>
+    </w:lvl>
+    <w:lvl w:ilvl="2">
+      <w:start w:val="1"/>
+      <w:numFmt w:val="decimal"/>
+      <w:lvlText w:val="%1.%2.%3"/>
+      <w:lvlJc w:val="left"/>
+      <w:pPr>
+        <w:ind w:left="720" w:hanging="720"/>
+      </w:pPr>
+      <w:rPr>
+        <w:rFonts w:hint="default"/>
+      </w:rPr>
+    </w:lvl>
+    <w:lvl w:ilvl="3">
+      <w:start w:val="1"/>
+      <w:numFmt w:val="decimal"/>
+      <w:lvlText w:val="%1.%2.%3.%4"/>
+      <w:lvlJc w:val="left"/>
+      <w:pPr>
+        <w:ind w:left="720" w:hanging="720"/>
+      </w:pPr>
+      <w:rPr>
+        <w:rFonts w:hint="default"/>
+      </w:rPr>
+    </w:lvl>
+    <w:lvl w:ilvl="4">
+      <w:start w:val="1"/>
+      <w:numFmt w:val="decimal"/>
+      <w:lvlText w:val="%1.%2.%3.%4.%5"/>
+      <w:lvlJc w:val="left"/>
+      <w:pPr>
+        <w:ind w:left="1080" w:hanging="1080"/>
+      </w:pPr>
+      <w:rPr>
+        <w:rFonts w:hint="default"/>
+      </w:rPr>
+    </w:lvl>
+    <w:lvl w:ilvl="5">
+      <w:start w:val="1"/>
+      <w:numFmt w:val="decimal"/>
+      <w:lvlText w:val="%1.%2.%3.%4.%5.%6"/>
+      <w:lvlJc w:val="left"/>
+      <w:pPr>
+        <w:ind w:left="1080" w:hanging="1080"/>
+      </w:pPr>
+      <w:rPr>
+        <w:rFonts w:hint="default"/>
+      </w:rPr>
+    </w:lvl>
+    <w:lvl w:ilvl="6">
+      <w:start w:val="1"/>
+      <w:numFmt w:val="decimal"/>
+      <w:lvlText w:val="%1.%2.%3.%4.%5.%6.%7"/>
+      <w:lvlJc w:val="left"/>
+      <w:pPr>
+        <w:ind w:left="1440" w:hanging="1440"/>
+      </w:pPr>
+      <w:rPr>
+        <w:rFonts w:hint="default"/>
+      </w:rPr>
+    </w:lvl>
+    <w:lvl w:ilvl="7">
+      <w:start w:val="1"/>
+      <w:numFmt w:val="decimal"/>
+      <w:lvlText w:val="%1.%2.%3.%4.%5.%6.%7.%8"/>
+      <w:lvlJc w:val="left"/>
+      <w:pPr>
+        <w:ind w:left="1440" w:hanging="1440"/>
+      </w:pPr>
+      <w:rPr>
+        <w:rFonts w:hint="default"/>
+      </w:rPr>
+    </w:lvl>
+    <w:lvl w:ilvl="8">
+      <w:start w:val="1"/>
+      <w:numFmt w:val="decimal"/>
+      <w:lvlText w:val="%1.%2.%3.%4.%5.%6.%7.%8.%9"/>
+      <w:lvlJc w:val="left"/>
+      <w:pPr>
+        <w:ind w:left="1440" w:hanging="1440"/>
+      </w:pPr>
+      <w:rPr>
+        <w:rFonts w:hint="default"/>
+      </w:rPr>
+    </w:lvl>
+  </w:abstractNum>
+  <w:num w:numId="1">
+    <w:abstractNumId w:val="0"/>
+  </w:num>
+</w:numbering>
 </file>
 
 <file path=word/styles.xml><?xml version="1.0" encoding="utf-8"?>
@@ -1643,6 +2396,28 @@
       <w:szCs w:val="32"/>
     </w:rPr>
   </w:style>
+  <w:style w:type="paragraph" w:styleId="Kop2">
+    <w:name w:val="heading 2"/>
+    <w:basedOn w:val="Standaard"/>
+    <w:next w:val="Standaard"/>
+    <w:link w:val="Kop2Char"/>
+    <w:uiPriority w:val="9"/>
+    <w:unhideWhenUsed/>
+    <w:qFormat/>
+    <w:rsid w:val="00C70412"/>
+    <w:pPr>
+      <w:keepNext/>
+      <w:keepLines/>
+      <w:spacing w:before="40" w:after="0"/>
+      <w:outlineLvl w:val="1"/>
+    </w:pPr>
+    <w:rPr>
+      <w:rFonts w:asciiTheme="majorHAnsi" w:eastAsiaTheme="majorEastAsia" w:hAnsiTheme="majorHAnsi" w:cstheme="majorBidi"/>
+      <w:color w:val="2F5496" w:themeColor="accent1" w:themeShade="BF"/>
+      <w:sz w:val="26"/>
+      <w:szCs w:val="26"/>
+    </w:rPr>
+  </w:style>
   <w:style w:type="character" w:default="1" w:styleId="Standaardalinea-lettertype">
     <w:name w:val="Default Paragraph Font"/>
     <w:uiPriority w:val="1"/>
@@ -1820,6 +2595,33 @@
       <w:color w:val="0563C1" w:themeColor="hyperlink"/>
       <w:u w:val="single"/>
     </w:rPr>
+  </w:style>
+  <w:style w:type="character" w:customStyle="1" w:styleId="Kop2Char">
+    <w:name w:val="Kop 2 Char"/>
+    <w:basedOn w:val="Standaardalinea-lettertype"/>
+    <w:link w:val="Kop2"/>
+    <w:uiPriority w:val="9"/>
+    <w:rsid w:val="00C70412"/>
+    <w:rPr>
+      <w:rFonts w:asciiTheme="majorHAnsi" w:eastAsiaTheme="majorEastAsia" w:hAnsiTheme="majorHAnsi" w:cstheme="majorBidi"/>
+      <w:color w:val="2F5496" w:themeColor="accent1" w:themeShade="BF"/>
+      <w:sz w:val="26"/>
+      <w:szCs w:val="26"/>
+      <w:lang w:val="en-US"/>
+    </w:rPr>
+  </w:style>
+  <w:style w:type="paragraph" w:styleId="Inhopg2">
+    <w:name w:val="toc 2"/>
+    <w:basedOn w:val="Standaard"/>
+    <w:next w:val="Standaard"/>
+    <w:autoRedefine/>
+    <w:uiPriority w:val="39"/>
+    <w:unhideWhenUsed/>
+    <w:rsid w:val="00C70412"/>
+    <w:pPr>
+      <w:spacing w:after="100"/>
+      <w:ind w:left="220"/>
+    </w:pPr>
   </w:style>
 </w:styles>
 </file>
@@ -2124,7 +2926,7 @@
 </file>
 
 <file path=customXml/itemProps1.xml><?xml version="1.0" encoding="utf-8"?>
-<ds:datastoreItem xmlns:ds="http://schemas.openxmlformats.org/officeDocument/2006/customXml" ds:itemID="{A348A9CC-2B88-44E4-AA87-8C8DEB014E84}">
+<ds:datastoreItem xmlns:ds="http://schemas.openxmlformats.org/officeDocument/2006/customXml" ds:itemID="{A2A2B103-58AF-4816-8C48-5CFF5AC1A257}">
   <ds:schemaRefs>
     <ds:schemaRef ds:uri="http://schemas.openxmlformats.org/officeDocument/2006/bibliography"/>
   </ds:schemaRefs>

</xml_diff>

<commit_message>
gip hardware deel bijgewerkt
</commit_message>
<xml_diff>
--- a/_Administratie/20190506 GIP Sebastiaan Sillis.docx
+++ b/_Administratie/20190506 GIP Sebastiaan Sillis.docx
@@ -726,7 +726,7 @@
             </w:rPr>
             <w:fldChar w:fldCharType="separate"/>
           </w:r>
-          <w:hyperlink w:anchor="_Toc8121452" w:history="1">
+          <w:hyperlink w:anchor="_Toc8205319" w:history="1">
             <w:r>
               <w:rPr>
                 <w:rStyle w:val="Hyperlink"/>
@@ -770,7 +770,7 @@
                 <w:noProof/>
                 <w:webHidden/>
               </w:rPr>
-              <w:instrText xml:space="preserve"> PAGEREF _Toc8121452 \h </w:instrText>
+              <w:instrText xml:space="preserve"> PAGEREF _Toc8205319 \h </w:instrText>
             </w:r>
             <w:r>
               <w:rPr>
@@ -814,7 +814,7 @@
               <w:lang w:val="nl-NL" w:eastAsia="nl-NL"/>
             </w:rPr>
           </w:pPr>
-          <w:hyperlink w:anchor="_Toc8121453" w:history="1">
+          <w:hyperlink w:anchor="_Toc8205320" w:history="1">
             <w:r>
               <w:rPr>
                 <w:rStyle w:val="Hyperlink"/>
@@ -858,7 +858,7 @@
                 <w:noProof/>
                 <w:webHidden/>
               </w:rPr>
-              <w:instrText xml:space="preserve"> PAGEREF _Toc8121453 \h </w:instrText>
+              <w:instrText xml:space="preserve"> PAGEREF _Toc8205320 \h </w:instrText>
             </w:r>
             <w:r>
               <w:rPr>
@@ -878,7 +878,7 @@
                 <w:noProof/>
                 <w:webHidden/>
               </w:rPr>
-              <w:t>5</w:t>
+              <w:t>6</w:t>
             </w:r>
             <w:r>
               <w:rPr>
@@ -902,7 +902,7 @@
               <w:lang w:val="nl-NL" w:eastAsia="nl-NL"/>
             </w:rPr>
           </w:pPr>
-          <w:hyperlink w:anchor="_Toc8121454" w:history="1">
+          <w:hyperlink w:anchor="_Toc8205321" w:history="1">
             <w:r>
               <w:rPr>
                 <w:rStyle w:val="Hyperlink"/>
@@ -946,7 +946,7 @@
                 <w:noProof/>
                 <w:webHidden/>
               </w:rPr>
-              <w:instrText xml:space="preserve"> PAGEREF _Toc8121454 \h </w:instrText>
+              <w:instrText xml:space="preserve"> PAGEREF _Toc8205321 \h </w:instrText>
             </w:r>
             <w:r>
               <w:rPr>
@@ -966,7 +966,7 @@
                 <w:noProof/>
                 <w:webHidden/>
               </w:rPr>
-              <w:t>5</w:t>
+              <w:t>6</w:t>
             </w:r>
             <w:r>
               <w:rPr>
@@ -989,7 +989,7 @@
               <w:lang w:val="nl-NL" w:eastAsia="nl-NL"/>
             </w:rPr>
           </w:pPr>
-          <w:hyperlink w:anchor="_Toc8121455" w:history="1">
+          <w:hyperlink w:anchor="_Toc8205322" w:history="1">
             <w:r>
               <w:rPr>
                 <w:rStyle w:val="Hyperlink"/>
@@ -1017,7 +1017,7 @@
                 <w:noProof/>
                 <w:webHidden/>
               </w:rPr>
-              <w:instrText xml:space="preserve"> PAGEREF _Toc8121455 \h </w:instrText>
+              <w:instrText xml:space="preserve"> PAGEREF _Toc8205322 \h </w:instrText>
             </w:r>
             <w:r>
               <w:rPr>
@@ -1037,7 +1037,7 @@
                 <w:noProof/>
                 <w:webHidden/>
               </w:rPr>
-              <w:t>6</w:t>
+              <w:t>7</w:t>
             </w:r>
             <w:r>
               <w:rPr>
@@ -1061,7 +1061,7 @@
               <w:lang w:val="nl-NL" w:eastAsia="nl-NL"/>
             </w:rPr>
           </w:pPr>
-          <w:hyperlink w:anchor="_Toc8121456" w:history="1">
+          <w:hyperlink w:anchor="_Toc8205323" w:history="1">
             <w:r>
               <w:rPr>
                 <w:rStyle w:val="Hyperlink"/>
@@ -1105,7 +1105,7 @@
                 <w:noProof/>
                 <w:webHidden/>
               </w:rPr>
-              <w:instrText xml:space="preserve"> PAGEREF _Toc8121456 \h </w:instrText>
+              <w:instrText xml:space="preserve"> PAGEREF _Toc8205323 \h </w:instrText>
             </w:r>
             <w:r>
               <w:rPr>
@@ -1125,7 +1125,7 @@
                 <w:noProof/>
                 <w:webHidden/>
               </w:rPr>
-              <w:t>6</w:t>
+              <w:t>7</w:t>
             </w:r>
             <w:r>
               <w:rPr>
@@ -1149,7 +1149,7 @@
               <w:lang w:val="nl-NL" w:eastAsia="nl-NL"/>
             </w:rPr>
           </w:pPr>
-          <w:hyperlink w:anchor="_Toc8121457" w:history="1">
+          <w:hyperlink w:anchor="_Toc8205324" w:history="1">
             <w:r>
               <w:rPr>
                 <w:rStyle w:val="Hyperlink"/>
@@ -1193,7 +1193,7 @@
                 <w:noProof/>
                 <w:webHidden/>
               </w:rPr>
-              <w:instrText xml:space="preserve"> PAGEREF _Toc8121457 \h </w:instrText>
+              <w:instrText xml:space="preserve"> PAGEREF _Toc8205324 \h </w:instrText>
             </w:r>
             <w:r>
               <w:rPr>
@@ -1213,7 +1213,7 @@
                 <w:noProof/>
                 <w:webHidden/>
               </w:rPr>
-              <w:t>6</w:t>
+              <w:t>7</w:t>
             </w:r>
             <w:r>
               <w:rPr>
@@ -1237,7 +1237,7 @@
               <w:lang w:val="nl-NL" w:eastAsia="nl-NL"/>
             </w:rPr>
           </w:pPr>
-          <w:hyperlink w:anchor="_Toc8121458" w:history="1">
+          <w:hyperlink w:anchor="_Toc8205325" w:history="1">
             <w:r>
               <w:rPr>
                 <w:rStyle w:val="Hyperlink"/>
@@ -1281,7 +1281,7 @@
                 <w:noProof/>
                 <w:webHidden/>
               </w:rPr>
-              <w:instrText xml:space="preserve"> PAGEREF _Toc8121458 \h </w:instrText>
+              <w:instrText xml:space="preserve"> PAGEREF _Toc8205325 \h </w:instrText>
             </w:r>
             <w:r>
               <w:rPr>
@@ -1301,7 +1301,7 @@
                 <w:noProof/>
                 <w:webHidden/>
               </w:rPr>
-              <w:t>6</w:t>
+              <w:t>7</w:t>
             </w:r>
             <w:r>
               <w:rPr>
@@ -1324,7 +1324,7 @@
               <w:lang w:val="nl-NL" w:eastAsia="nl-NL"/>
             </w:rPr>
           </w:pPr>
-          <w:hyperlink w:anchor="_Toc8121459" w:history="1">
+          <w:hyperlink w:anchor="_Toc8205326" w:history="1">
             <w:r>
               <w:rPr>
                 <w:rStyle w:val="Hyperlink"/>
@@ -1352,7 +1352,7 @@
                 <w:noProof/>
                 <w:webHidden/>
               </w:rPr>
-              <w:instrText xml:space="preserve"> PAGEREF _Toc8121459 \h </w:instrText>
+              <w:instrText xml:space="preserve"> PAGEREF _Toc8205326 \h </w:instrText>
             </w:r>
             <w:r>
               <w:rPr>
@@ -1372,7 +1372,7 @@
                 <w:noProof/>
                 <w:webHidden/>
               </w:rPr>
-              <w:t>7</w:t>
+              <w:t>8</w:t>
             </w:r>
             <w:r>
               <w:rPr>
@@ -1395,7 +1395,7 @@
               <w:lang w:val="nl-NL" w:eastAsia="nl-NL"/>
             </w:rPr>
           </w:pPr>
-          <w:hyperlink w:anchor="_Toc8121460" w:history="1">
+          <w:hyperlink w:anchor="_Toc8205327" w:history="1">
             <w:r>
               <w:rPr>
                 <w:rStyle w:val="Hyperlink"/>
@@ -1423,7 +1423,7 @@
                 <w:noProof/>
                 <w:webHidden/>
               </w:rPr>
-              <w:instrText xml:space="preserve"> PAGEREF _Toc8121460 \h </w:instrText>
+              <w:instrText xml:space="preserve"> PAGEREF _Toc8205327 \h </w:instrText>
             </w:r>
             <w:r>
               <w:rPr>
@@ -1443,7 +1443,7 @@
                 <w:noProof/>
                 <w:webHidden/>
               </w:rPr>
-              <w:t>7</w:t>
+              <w:t>8</w:t>
             </w:r>
             <w:r>
               <w:rPr>
@@ -1466,7 +1466,7 @@
               <w:lang w:val="nl-NL" w:eastAsia="nl-NL"/>
             </w:rPr>
           </w:pPr>
-          <w:hyperlink w:anchor="_Toc8121461" w:history="1">
+          <w:hyperlink w:anchor="_Toc8205328" w:history="1">
             <w:r>
               <w:rPr>
                 <w:rStyle w:val="Hyperlink"/>
@@ -1494,7 +1494,7 @@
                 <w:noProof/>
                 <w:webHidden/>
               </w:rPr>
-              <w:instrText xml:space="preserve"> PAGEREF _Toc8121461 \h </w:instrText>
+              <w:instrText xml:space="preserve"> PAGEREF _Toc8205328 \h </w:instrText>
             </w:r>
             <w:r>
               <w:rPr>
@@ -1514,7 +1514,7 @@
                 <w:noProof/>
                 <w:webHidden/>
               </w:rPr>
-              <w:t>7</w:t>
+              <w:t>8</w:t>
             </w:r>
             <w:r>
               <w:rPr>
@@ -1537,14 +1537,14 @@
               <w:lang w:val="nl-NL" w:eastAsia="nl-NL"/>
             </w:rPr>
           </w:pPr>
-          <w:hyperlink w:anchor="_Toc8121462" w:history="1">
+          <w:hyperlink w:anchor="_Toc8205329" w:history="1">
             <w:r>
               <w:rPr>
                 <w:rStyle w:val="Hyperlink"/>
                 <w:noProof/>
                 <w:lang w:val="nl-NL"/>
               </w:rPr>
-              <w:t>4 Onbekende techniek</w:t>
+              <w:t>4 Moeilijkheden project</w:t>
             </w:r>
             <w:r>
               <w:rPr>
@@ -1565,7 +1565,7 @@
                 <w:noProof/>
                 <w:webHidden/>
               </w:rPr>
-              <w:instrText xml:space="preserve"> PAGEREF _Toc8121462 \h </w:instrText>
+              <w:instrText xml:space="preserve"> PAGEREF _Toc8205329 \h </w:instrText>
             </w:r>
             <w:r>
               <w:rPr>
@@ -1585,7 +1585,7 @@
                 <w:noProof/>
                 <w:webHidden/>
               </w:rPr>
-              <w:t>8</w:t>
+              <w:t>9</w:t>
             </w:r>
             <w:r>
               <w:rPr>
@@ -1608,7 +1608,7 @@
               <w:lang w:val="nl-NL" w:eastAsia="nl-NL"/>
             </w:rPr>
           </w:pPr>
-          <w:hyperlink w:anchor="_Toc8121463" w:history="1">
+          <w:hyperlink w:anchor="_Toc8205330" w:history="1">
             <w:r>
               <w:rPr>
                 <w:rStyle w:val="Hyperlink"/>
@@ -1636,7 +1636,7 @@
                 <w:noProof/>
                 <w:webHidden/>
               </w:rPr>
-              <w:instrText xml:space="preserve"> PAGEREF _Toc8121463 \h </w:instrText>
+              <w:instrText xml:space="preserve"> PAGEREF _Toc8205330 \h </w:instrText>
             </w:r>
             <w:r>
               <w:rPr>
@@ -1656,7 +1656,7 @@
                 <w:noProof/>
                 <w:webHidden/>
               </w:rPr>
-              <w:t>9</w:t>
+              <w:t>10</w:t>
             </w:r>
             <w:r>
               <w:rPr>
@@ -1679,7 +1679,7 @@
               <w:lang w:val="nl-NL" w:eastAsia="nl-NL"/>
             </w:rPr>
           </w:pPr>
-          <w:hyperlink w:anchor="_Toc8121464" w:history="1">
+          <w:hyperlink w:anchor="_Toc8205331" w:history="1">
             <w:r>
               <w:rPr>
                 <w:rStyle w:val="Hyperlink"/>
@@ -1707,7 +1707,7 @@
                 <w:noProof/>
                 <w:webHidden/>
               </w:rPr>
-              <w:instrText xml:space="preserve"> PAGEREF _Toc8121464 \h </w:instrText>
+              <w:instrText xml:space="preserve"> PAGEREF _Toc8205331 \h </w:instrText>
             </w:r>
             <w:r>
               <w:rPr>
@@ -1727,7 +1727,149 @@
                 <w:noProof/>
                 <w:webHidden/>
               </w:rPr>
-              <w:t>10</w:t>
+              <w:t>11</w:t>
+            </w:r>
+            <w:r>
+              <w:rPr>
+                <w:noProof/>
+                <w:webHidden/>
+              </w:rPr>
+              <w:fldChar w:fldCharType="end"/>
+            </w:r>
+          </w:hyperlink>
+        </w:p>
+        <w:p>
+          <w:pPr>
+            <w:pStyle w:val="Inhopg1"/>
+            <w:tabs>
+              <w:tab w:val="right" w:leader="dot" w:pos="9062"/>
+            </w:tabs>
+            <w:rPr>
+              <w:rFonts w:eastAsiaTheme="minorEastAsia"/>
+              <w:noProof/>
+              <w:lang w:val="nl-NL" w:eastAsia="nl-NL"/>
+            </w:rPr>
+          </w:pPr>
+          <w:hyperlink w:anchor="_Toc8205332" w:history="1">
+            <w:r>
+              <w:rPr>
+                <w:rStyle w:val="Hyperlink"/>
+                <w:noProof/>
+                <w:lang w:val="nl-NL"/>
+              </w:rPr>
+              <w:t>7 Bijlagen</w:t>
+            </w:r>
+            <w:r>
+              <w:rPr>
+                <w:noProof/>
+                <w:webHidden/>
+              </w:rPr>
+              <w:tab/>
+            </w:r>
+            <w:r>
+              <w:rPr>
+                <w:noProof/>
+                <w:webHidden/>
+              </w:rPr>
+              <w:fldChar w:fldCharType="begin"/>
+            </w:r>
+            <w:r>
+              <w:rPr>
+                <w:noProof/>
+                <w:webHidden/>
+              </w:rPr>
+              <w:instrText xml:space="preserve"> PAGEREF _Toc8205332 \h </w:instrText>
+            </w:r>
+            <w:r>
+              <w:rPr>
+                <w:noProof/>
+                <w:webHidden/>
+              </w:rPr>
+            </w:r>
+            <w:r>
+              <w:rPr>
+                <w:noProof/>
+                <w:webHidden/>
+              </w:rPr>
+              <w:fldChar w:fldCharType="separate"/>
+            </w:r>
+            <w:r>
+              <w:rPr>
+                <w:noProof/>
+                <w:webHidden/>
+              </w:rPr>
+              <w:t>12</w:t>
+            </w:r>
+            <w:r>
+              <w:rPr>
+                <w:noProof/>
+                <w:webHidden/>
+              </w:rPr>
+              <w:fldChar w:fldCharType="end"/>
+            </w:r>
+          </w:hyperlink>
+        </w:p>
+        <w:p>
+          <w:pPr>
+            <w:pStyle w:val="Inhopg2"/>
+            <w:tabs>
+              <w:tab w:val="right" w:leader="dot" w:pos="9062"/>
+            </w:tabs>
+            <w:rPr>
+              <w:rFonts w:eastAsiaTheme="minorEastAsia"/>
+              <w:noProof/>
+              <w:lang w:val="nl-NL" w:eastAsia="nl-NL"/>
+            </w:rPr>
+          </w:pPr>
+          <w:hyperlink w:anchor="_Toc8205333" w:history="1">
+            <w:r>
+              <w:rPr>
+                <w:rStyle w:val="Hyperlink"/>
+                <w:noProof/>
+                <w:lang w:val="nl-NL"/>
+              </w:rPr>
+              <w:t>7.1 MAX 7219 IC Datasheet</w:t>
+            </w:r>
+            <w:r>
+              <w:rPr>
+                <w:noProof/>
+                <w:webHidden/>
+              </w:rPr>
+              <w:tab/>
+            </w:r>
+            <w:r>
+              <w:rPr>
+                <w:noProof/>
+                <w:webHidden/>
+              </w:rPr>
+              <w:fldChar w:fldCharType="begin"/>
+            </w:r>
+            <w:r>
+              <w:rPr>
+                <w:noProof/>
+                <w:webHidden/>
+              </w:rPr>
+              <w:instrText xml:space="preserve"> PAGEREF _Toc8205333 \h </w:instrText>
+            </w:r>
+            <w:r>
+              <w:rPr>
+                <w:noProof/>
+                <w:webHidden/>
+              </w:rPr>
+            </w:r>
+            <w:r>
+              <w:rPr>
+                <w:noProof/>
+                <w:webHidden/>
+              </w:rPr>
+              <w:fldChar w:fldCharType="separate"/>
+            </w:r>
+            <w:r>
+              <w:rPr>
+                <w:noProof/>
+                <w:webHidden/>
+              </w:rPr>
+              <w:t>12</w:t>
             </w:r>
             <w:r>
               <w:rPr>
@@ -1803,7 +1945,7 @@
           <w:lang w:val="nl-NL"/>
         </w:rPr>
       </w:pPr>
-      <w:bookmarkStart w:id="0" w:name="_Toc8121452"/>
+      <w:bookmarkStart w:id="0" w:name="_Toc8205319"/>
       <w:r>
         <w:rPr>
           <w:sz w:val="44"/>
@@ -1820,6 +1962,271 @@
           <w:lang w:val="nl-NL"/>
         </w:rPr>
       </w:pPr>
+      <w:r>
+        <w:rPr>
+          <w:noProof/>
+        </w:rPr>
+        <mc:AlternateContent>
+          <mc:Choice Requires="wps">
+            <w:drawing>
+              <wp:anchor distT="0" distB="0" distL="114300" distR="114300" simplePos="0" relativeHeight="251663360" behindDoc="0" locked="0" layoutInCell="1" allowOverlap="1" wp14:anchorId="596654F5" wp14:editId="7D0A0777">
+                <wp:simplePos x="0" y="0"/>
+                <wp:positionH relativeFrom="column">
+                  <wp:posOffset>1195705</wp:posOffset>
+                </wp:positionH>
+                <wp:positionV relativeFrom="paragraph">
+                  <wp:posOffset>3485515</wp:posOffset>
+                </wp:positionV>
+                <wp:extent cx="2933700" cy="635"/>
+                <wp:effectExtent l="0" t="0" r="0" b="0"/>
+                <wp:wrapTopAndBottom/>
+                <wp:docPr id="4" name="Tekstvak 4"/>
+                <wp:cNvGraphicFramePr/>
+                <a:graphic xmlns:a="http://schemas.openxmlformats.org/drawingml/2006/main">
+                  <a:graphicData uri="http://schemas.microsoft.com/office/word/2010/wordprocessingShape">
+                    <wps:wsp>
+                      <wps:cNvSpPr txBox="1"/>
+                      <wps:spPr>
+                        <a:xfrm>
+                          <a:off x="0" y="0"/>
+                          <a:ext cx="2933700" cy="635"/>
+                        </a:xfrm>
+                        <a:prstGeom prst="rect">
+                          <a:avLst/>
+                        </a:prstGeom>
+                        <a:solidFill>
+                          <a:prstClr val="white"/>
+                        </a:solidFill>
+                        <a:ln>
+                          <a:noFill/>
+                        </a:ln>
+                      </wps:spPr>
+                      <wps:txbx>
+                        <w:txbxContent>
+                          <w:p>
+                            <w:pPr>
+                              <w:pStyle w:val="Bijschrift"/>
+                              <w:rPr>
+                                <w:noProof/>
+                              </w:rPr>
+                            </w:pPr>
+                            <w:proofErr w:type="spellStart"/>
+                            <w:r>
+                              <w:t>Figuur</w:t>
+                            </w:r>
+                            <w:proofErr w:type="spellEnd"/>
+                            <w:r>
+                              <w:t xml:space="preserve"> </w:t>
+                            </w:r>
+                            <w:r>
+                              <w:fldChar w:fldCharType="begin"/>
+                            </w:r>
+                            <w:r>
+                              <w:instrText xml:space="preserve"> SEQ Figuur \* ARABIC </w:instrText>
+                            </w:r>
+                            <w:r>
+                              <w:fldChar w:fldCharType="separate"/>
+                            </w:r>
+                            <w:r>
+                              <w:rPr>
+                                <w:noProof/>
+                              </w:rPr>
+                              <w:t>1</w:t>
+                            </w:r>
+                            <w:r>
+                              <w:fldChar w:fldCharType="end"/>
+                            </w:r>
+                            <w:r>
+                              <w:t xml:space="preserve">: Led </w:t>
+                            </w:r>
+                            <w:proofErr w:type="spellStart"/>
+                            <w:r>
+                              <w:t>kubus</w:t>
+                            </w:r>
+                            <w:proofErr w:type="spellEnd"/>
+                          </w:p>
+                        </w:txbxContent>
+                      </wps:txbx>
+                      <wps:bodyPr rot="0" spcFirstLastPara="0" vertOverflow="overflow" horzOverflow="overflow" vert="horz" wrap="square" lIns="0" tIns="0" rIns="0" bIns="0" numCol="1" spcCol="0" rtlCol="0" fromWordArt="0" anchor="t" anchorCtr="0" forceAA="0" compatLnSpc="1">
+                        <a:prstTxWarp prst="textNoShape">
+                          <a:avLst/>
+                        </a:prstTxWarp>
+                        <a:spAutoFit/>
+                      </wps:bodyPr>
+                    </wps:wsp>
+                  </a:graphicData>
+                </a:graphic>
+              </wp:anchor>
+            </w:drawing>
+          </mc:Choice>
+          <mc:Fallback>
+            <w:pict>
+              <v:shape w14:anchorId="596654F5" id="Tekstvak 4" o:spid="_x0000_s1029" type="#_x0000_t202" style="position:absolute;margin-left:94.15pt;margin-top:274.45pt;width:231pt;height:.05pt;z-index:251663360;visibility:visible;mso-wrap-style:square;mso-wrap-distance-left:9pt;mso-wrap-distance-top:0;mso-wrap-distance-right:9pt;mso-wrap-distance-bottom:0;mso-position-horizontal:absolute;mso-position-horizontal-relative:text;mso-position-vertical:absolute;mso-position-vertical-relative:text;v-text-anchor:top" o:gfxdata="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" stroked="f">
+                <v:textbox style="mso-fit-shape-to-text:t" inset="0,0,0,0">
+                  <w:txbxContent>
+                    <w:p>
+                      <w:pPr>
+                        <w:pStyle w:val="Bijschrift"/>
+                        <w:rPr>
+                          <w:noProof/>
+                        </w:rPr>
+                      </w:pPr>
+                      <w:proofErr w:type="spellStart"/>
+                      <w:r>
+                        <w:t>Figuur</w:t>
+                      </w:r>
+                      <w:proofErr w:type="spellEnd"/>
+                      <w:r>
+                        <w:t xml:space="preserve"> </w:t>
+                      </w:r>
+                      <w:r>
+                        <w:fldChar w:fldCharType="begin"/>
+                      </w:r>
+                      <w:r>
+                        <w:instrText xml:space="preserve"> SEQ Figuur \* ARABIC </w:instrText>
+                      </w:r>
+                      <w:r>
+                        <w:fldChar w:fldCharType="separate"/>
+                      </w:r>
+                      <w:r>
+                        <w:rPr>
+                          <w:noProof/>
+                        </w:rPr>
+                        <w:t>1</w:t>
+                      </w:r>
+                      <w:r>
+                        <w:fldChar w:fldCharType="end"/>
+                      </w:r>
+                      <w:r>
+                        <w:t xml:space="preserve">: Led </w:t>
+                      </w:r>
+                      <w:proofErr w:type="spellStart"/>
+                      <w:r>
+                        <w:t>kubus</w:t>
+                      </w:r>
+                      <w:proofErr w:type="spellEnd"/>
+                    </w:p>
+                  </w:txbxContent>
+                </v:textbox>
+                <w10:wrap type="topAndBottom"/>
+              </v:shape>
+            </w:pict>
+          </mc:Fallback>
+        </mc:AlternateContent>
+      </w:r>
+      <w:r>
+        <w:rPr>
+          <w:noProof/>
+          <w:lang w:val="nl-NL"/>
+        </w:rPr>
+        <w:drawing>
+          <wp:anchor distT="0" distB="0" distL="114300" distR="114300" simplePos="0" relativeHeight="251661312" behindDoc="0" locked="0" layoutInCell="1" allowOverlap="1" wp14:anchorId="454737C6" wp14:editId="43736BD6">
+            <wp:simplePos x="0" y="0"/>
+            <wp:positionH relativeFrom="margin">
+              <wp:posOffset>1195705</wp:posOffset>
+            </wp:positionH>
+            <wp:positionV relativeFrom="paragraph">
+              <wp:posOffset>405130</wp:posOffset>
+            </wp:positionV>
+            <wp:extent cx="2933700" cy="3023235"/>
+            <wp:effectExtent l="0" t="0" r="0" b="5715"/>
+            <wp:wrapTopAndBottom/>
+            <wp:docPr id="3" name="Afbeelding 3"/>
+            <wp:cNvGraphicFramePr>
+              <a:graphicFrameLocks xmlns:a="http://schemas.openxmlformats.org/drawingml/2006/main" noChangeAspect="1"/>
+            </wp:cNvGraphicFramePr>
+            <a:graphic xmlns:a="http://schemas.openxmlformats.org/drawingml/2006/main">
+              <a:graphicData uri="http://schemas.openxmlformats.org/drawingml/2006/picture">
+                <pic:pic xmlns:pic="http://schemas.openxmlformats.org/drawingml/2006/picture">
+                  <pic:nvPicPr>
+                    <pic:cNvPr id="3" name="Kubus.jpg"/>
+                    <pic:cNvPicPr/>
+                  </pic:nvPicPr>
+                  <pic:blipFill rotWithShape="1">
+                    <a:blip r:embed="rId10">
+                      <a:extLst>
+                        <a:ext uri="{28A0092B-C50C-407E-A947-70E740481C1C}">
+                          <a14:useLocalDpi xmlns:a14="http://schemas.microsoft.com/office/drawing/2010/main" val="0"/>
+                        </a:ext>
+                      </a:extLst>
+                    </a:blip>
+                    <a:srcRect l="22156" t="8510" r="34524" b="12265"/>
+                    <a:stretch/>
+                  </pic:blipFill>
+                  <pic:spPr bwMode="auto">
+                    <a:xfrm>
+                      <a:off x="0" y="0"/>
+                      <a:ext cx="2933700" cy="3023235"/>
+                    </a:xfrm>
+                    <a:prstGeom prst="rect">
+                      <a:avLst/>
+                    </a:prstGeom>
+                    <a:ln>
+                      <a:noFill/>
+                    </a:ln>
+                    <a:extLst>
+                      <a:ext uri="{53640926-AAD7-44D8-BBD7-CCE9431645EC}">
+                        <a14:shadowObscured xmlns:a14="http://schemas.microsoft.com/office/drawing/2010/main"/>
+                      </a:ext>
+                    </a:extLst>
+                  </pic:spPr>
+                </pic:pic>
+              </a:graphicData>
+            </a:graphic>
+            <wp14:sizeRelH relativeFrom="page">
+              <wp14:pctWidth>0</wp14:pctWidth>
+            </wp14:sizeRelH>
+            <wp14:sizeRelV relativeFrom="page">
+              <wp14:pctHeight>0</wp14:pctHeight>
+            </wp14:sizeRelV>
+          </wp:anchor>
+        </w:drawing>
+      </w:r>
+      <w:r>
+        <w:rPr>
+          <w:lang w:val="nl-NL"/>
+        </w:rPr>
+        <w:t xml:space="preserve">De Kubus is opgebouwd vanuit een </w:t>
+      </w:r>
+      <w:proofErr w:type="spellStart"/>
+      <w:r>
+        <w:rPr>
+          <w:lang w:val="nl-NL"/>
+        </w:rPr>
+        <w:t>Genuino</w:t>
+      </w:r>
+      <w:proofErr w:type="spellEnd"/>
+      <w:r>
+        <w:rPr>
+          <w:lang w:val="nl-NL"/>
+        </w:rPr>
+        <w:t xml:space="preserve"> Zero</w:t>
+      </w:r>
+      <w:r>
+        <w:rPr>
+          <w:lang w:val="nl-NL"/>
+        </w:rPr>
+        <w:t xml:space="preserve"> als aansturingsmechanisme en zorgt voor de communicatie met de computer</w:t>
+      </w:r>
+      <w:r>
+        <w:rPr>
+          <w:lang w:val="nl-NL"/>
+        </w:rPr>
+        <w:t>.</w:t>
+      </w:r>
+      <w:r>
+        <w:rPr>
+          <w:noProof/>
+          <w:lang w:val="nl-NL"/>
+        </w:rPr>
+        <w:t xml:space="preserve"> </w:t>
+      </w:r>
+      <w:r>
+        <w:rPr>
+          <w:lang w:val="nl-NL"/>
+        </w:rPr>
+        <w:t xml:space="preserve"> </w:t>
+      </w:r>
     </w:p>
     <w:p>
       <w:pPr>
@@ -1834,67 +2241,849 @@
           <w:lang w:val="nl-NL"/>
         </w:rPr>
       </w:pPr>
-      <w:bookmarkStart w:id="1" w:name="_Toc8121453"/>
       <w:r>
         <w:rPr>
           <w:sz w:val="32"/>
           <w:szCs w:val="32"/>
           <w:lang w:val="nl-NL"/>
         </w:rPr>
-        <w:t>Opbouw Kubus</w:t>
-      </w:r>
-      <w:bookmarkEnd w:id="1"/>
-    </w:p>
-    <w:p>
-      <w:pPr>
-        <w:rPr>
-          <w:lang w:val="nl-NL"/>
-        </w:rPr>
-      </w:pPr>
-    </w:p>
-    <w:p>
-      <w:pPr>
-        <w:pStyle w:val="Kop2"/>
+        <w:t>Componenten</w:t>
+      </w:r>
+      <w:r>
         <w:rPr>
           <w:sz w:val="32"/>
           <w:szCs w:val="32"/>
           <w:lang w:val="nl-NL"/>
         </w:rPr>
-      </w:pPr>
-      <w:bookmarkStart w:id="2" w:name="_Toc8121454"/>
-      <w:r>
+        <w:t xml:space="preserve"> Kubus</w:t>
+      </w:r>
+    </w:p>
+    <w:p>
+      <w:pPr>
+        <w:rPr>
+          <w:lang w:val="nl-NL"/>
+        </w:rPr>
+      </w:pPr>
+      <w:r>
+        <w:rPr>
+          <w:noProof/>
+        </w:rPr>
+        <mc:AlternateContent>
+          <mc:Choice Requires="wps">
+            <w:drawing>
+              <wp:anchor distT="0" distB="0" distL="114300" distR="114300" simplePos="0" relativeHeight="251666432" behindDoc="0" locked="0" layoutInCell="1" allowOverlap="1" wp14:anchorId="1EECC072" wp14:editId="2C174AFD">
+                <wp:simplePos x="0" y="0"/>
+                <wp:positionH relativeFrom="column">
+                  <wp:posOffset>1252855</wp:posOffset>
+                </wp:positionH>
+                <wp:positionV relativeFrom="paragraph">
+                  <wp:posOffset>3491865</wp:posOffset>
+                </wp:positionV>
+                <wp:extent cx="3771900" cy="635"/>
+                <wp:effectExtent l="0" t="0" r="0" b="0"/>
+                <wp:wrapTopAndBottom/>
+                <wp:docPr id="6" name="Tekstvak 6"/>
+                <wp:cNvGraphicFramePr/>
+                <a:graphic xmlns:a="http://schemas.openxmlformats.org/drawingml/2006/main">
+                  <a:graphicData uri="http://schemas.microsoft.com/office/word/2010/wordprocessingShape">
+                    <wps:wsp>
+                      <wps:cNvSpPr txBox="1"/>
+                      <wps:spPr>
+                        <a:xfrm>
+                          <a:off x="0" y="0"/>
+                          <a:ext cx="3771900" cy="635"/>
+                        </a:xfrm>
+                        <a:prstGeom prst="rect">
+                          <a:avLst/>
+                        </a:prstGeom>
+                        <a:solidFill>
+                          <a:prstClr val="white"/>
+                        </a:solidFill>
+                        <a:ln>
+                          <a:noFill/>
+                        </a:ln>
+                      </wps:spPr>
+                      <wps:txbx>
+                        <w:txbxContent>
+                          <w:p>
+                            <w:pPr>
+                              <w:pStyle w:val="Bijschrift"/>
+                              <w:rPr>
+                                <w:noProof/>
+                              </w:rPr>
+                            </w:pPr>
+                            <w:proofErr w:type="spellStart"/>
+                            <w:r>
+                              <w:t>Figuur</w:t>
+                            </w:r>
+                            <w:proofErr w:type="spellEnd"/>
+                            <w:r>
+                              <w:t xml:space="preserve"> </w:t>
+                            </w:r>
+                            <w:r>
+                              <w:fldChar w:fldCharType="begin"/>
+                            </w:r>
+                            <w:r>
+                              <w:instrText xml:space="preserve"> SEQ Figuur \* ARABIC </w:instrText>
+                            </w:r>
+                            <w:r>
+                              <w:fldChar w:fldCharType="separate"/>
+                            </w:r>
+                            <w:r>
+                              <w:rPr>
+                                <w:noProof/>
+                              </w:rPr>
+                              <w:t>2</w:t>
+                            </w:r>
+                            <w:r>
+                              <w:fldChar w:fldCharType="end"/>
+                            </w:r>
+                            <w:r>
+                              <w:t>: De MAX7219 IC</w:t>
+                            </w:r>
+                          </w:p>
+                        </w:txbxContent>
+                      </wps:txbx>
+                      <wps:bodyPr rot="0" spcFirstLastPara="0" vertOverflow="overflow" horzOverflow="overflow" vert="horz" wrap="square" lIns="0" tIns="0" rIns="0" bIns="0" numCol="1" spcCol="0" rtlCol="0" fromWordArt="0" anchor="t" anchorCtr="0" forceAA="0" compatLnSpc="1">
+                        <a:prstTxWarp prst="textNoShape">
+                          <a:avLst/>
+                        </a:prstTxWarp>
+                        <a:spAutoFit/>
+                      </wps:bodyPr>
+                    </wps:wsp>
+                  </a:graphicData>
+                </a:graphic>
+              </wp:anchor>
+            </w:drawing>
+          </mc:Choice>
+          <mc:Fallback>
+            <w:pict>
+              <v:shape w14:anchorId="1EECC072" id="Tekstvak 6" o:spid="_x0000_s1030" type="#_x0000_t202" style="position:absolute;margin-left:98.65pt;margin-top:274.95pt;width:297pt;height:.05pt;z-index:251666432;visibility:visible;mso-wrap-style:square;mso-wrap-distance-left:9pt;mso-wrap-distance-top:0;mso-wrap-distance-right:9pt;mso-wrap-distance-bottom:0;mso-position-horizontal:absolute;mso-position-horizontal-relative:text;mso-position-vertical:absolute;mso-position-vertical-relative:text;v-text-anchor:top" o:gfxdata="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" stroked="f">
+                <v:textbox style="mso-fit-shape-to-text:t" inset="0,0,0,0">
+                  <w:txbxContent>
+                    <w:p>
+                      <w:pPr>
+                        <w:pStyle w:val="Bijschrift"/>
+                        <w:rPr>
+                          <w:noProof/>
+                        </w:rPr>
+                      </w:pPr>
+                      <w:proofErr w:type="spellStart"/>
+                      <w:r>
+                        <w:t>Figuur</w:t>
+                      </w:r>
+                      <w:proofErr w:type="spellEnd"/>
+                      <w:r>
+                        <w:t xml:space="preserve"> </w:t>
+                      </w:r>
+                      <w:r>
+                        <w:fldChar w:fldCharType="begin"/>
+                      </w:r>
+                      <w:r>
+                        <w:instrText xml:space="preserve"> SEQ Figuur \* ARABIC </w:instrText>
+                      </w:r>
+                      <w:r>
+                        <w:fldChar w:fldCharType="separate"/>
+                      </w:r>
+                      <w:r>
+                        <w:rPr>
+                          <w:noProof/>
+                        </w:rPr>
+                        <w:t>2</w:t>
+                      </w:r>
+                      <w:r>
+                        <w:fldChar w:fldCharType="end"/>
+                      </w:r>
+                      <w:r>
+                        <w:t>: De MAX7219 IC</w:t>
+                      </w:r>
+                    </w:p>
+                  </w:txbxContent>
+                </v:textbox>
+                <w10:wrap type="topAndBottom"/>
+              </v:shape>
+            </w:pict>
+          </mc:Fallback>
+        </mc:AlternateContent>
+      </w:r>
+      <w:r>
+        <w:rPr>
+          <w:noProof/>
+          <w:lang w:val="nl-NL"/>
+        </w:rPr>
+        <w:drawing>
+          <wp:anchor distT="0" distB="0" distL="114300" distR="114300" simplePos="0" relativeHeight="251664384" behindDoc="0" locked="0" layoutInCell="1" allowOverlap="1" wp14:anchorId="412BA811" wp14:editId="3C99AD0D">
+            <wp:simplePos x="0" y="0"/>
+            <wp:positionH relativeFrom="column">
+              <wp:posOffset>1243330</wp:posOffset>
+            </wp:positionH>
+            <wp:positionV relativeFrom="paragraph">
+              <wp:posOffset>501015</wp:posOffset>
+            </wp:positionV>
+            <wp:extent cx="2914650" cy="2914650"/>
+            <wp:effectExtent l="0" t="0" r="0" b="0"/>
+            <wp:wrapTopAndBottom/>
+            <wp:docPr id="5" name="Afbeelding 5"/>
+            <wp:cNvGraphicFramePr>
+              <a:graphicFrameLocks xmlns:a="http://schemas.openxmlformats.org/drawingml/2006/main" noChangeAspect="1"/>
+            </wp:cNvGraphicFramePr>
+            <a:graphic xmlns:a="http://schemas.openxmlformats.org/drawingml/2006/main">
+              <a:graphicData uri="http://schemas.openxmlformats.org/drawingml/2006/picture">
+                <pic:pic xmlns:pic="http://schemas.openxmlformats.org/drawingml/2006/picture">
+                  <pic:nvPicPr>
+                    <pic:cNvPr id="0" name="Picture 5"/>
+                    <pic:cNvPicPr>
+                      <a:picLocks noChangeAspect="1" noChangeArrowheads="1"/>
+                    </pic:cNvPicPr>
+                  </pic:nvPicPr>
+                  <pic:blipFill>
+                    <a:blip r:embed="rId11" cstate="print">
+                      <a:extLst>
+                        <a:ext uri="{28A0092B-C50C-407E-A947-70E740481C1C}">
+                          <a14:useLocalDpi xmlns:a14="http://schemas.microsoft.com/office/drawing/2010/main" val="0"/>
+                        </a:ext>
+                      </a:extLst>
+                    </a:blip>
+                    <a:srcRect/>
+                    <a:stretch>
+                      <a:fillRect/>
+                    </a:stretch>
+                  </pic:blipFill>
+                  <pic:spPr bwMode="auto">
+                    <a:xfrm>
+                      <a:off x="0" y="0"/>
+                      <a:ext cx="2914650" cy="2914650"/>
+                    </a:xfrm>
+                    <a:prstGeom prst="rect">
+                      <a:avLst/>
+                    </a:prstGeom>
+                    <a:noFill/>
+                    <a:ln>
+                      <a:noFill/>
+                    </a:ln>
+                  </pic:spPr>
+                </pic:pic>
+              </a:graphicData>
+            </a:graphic>
+            <wp14:sizeRelH relativeFrom="page">
+              <wp14:pctWidth>0</wp14:pctWidth>
+            </wp14:sizeRelH>
+            <wp14:sizeRelV relativeFrom="page">
+              <wp14:pctHeight>0</wp14:pctHeight>
+            </wp14:sizeRelV>
+          </wp:anchor>
+        </w:drawing>
+      </w:r>
+      <w:r>
+        <w:rPr>
+          <w:lang w:val="nl-NL"/>
+        </w:rPr>
+        <w:t>Er wordt e</w:t>
+      </w:r>
+      <w:r>
+        <w:rPr>
+          <w:lang w:val="nl-NL"/>
+        </w:rPr>
+        <w:t>en MAX 7219 IC per raster</w:t>
+      </w:r>
+      <w:r>
+        <w:rPr>
+          <w:lang w:val="nl-NL"/>
+        </w:rPr>
+        <w:t xml:space="preserve"> gebruikt</w:t>
+      </w:r>
+      <w:r>
+        <w:rPr>
+          <w:lang w:val="nl-NL"/>
+        </w:rPr>
+        <w:t xml:space="preserve"> voor de seriële data om te zetten in een digitaal signaal voor elke led.</w:t>
+      </w:r>
+      <w:r>
+        <w:rPr>
+          <w:lang w:val="nl-NL"/>
+        </w:rPr>
+        <w:t xml:space="preserve"> Dit is een vorm van een shiftregister</w:t>
+      </w:r>
+    </w:p>
+    <w:p>
+      <w:pPr>
+        <w:rPr>
+          <w:lang w:val="nl-NL"/>
+        </w:rPr>
+      </w:pPr>
+    </w:p>
+    <w:p>
+      <w:pPr>
+        <w:rPr>
+          <w:lang w:val="nl-NL"/>
+        </w:rPr>
+      </w:pPr>
+      <w:bookmarkStart w:id="1" w:name="_GoBack"/>
+      <w:r>
+        <w:rPr>
+          <w:noProof/>
+          <w:lang w:val="nl-NL"/>
+        </w:rPr>
+        <w:lastRenderedPageBreak/>
+        <w:drawing>
+          <wp:anchor distT="0" distB="0" distL="114300" distR="114300" simplePos="0" relativeHeight="251670528" behindDoc="0" locked="0" layoutInCell="1" allowOverlap="1" wp14:anchorId="35D8A80B" wp14:editId="579AB590">
+            <wp:simplePos x="0" y="0"/>
+            <wp:positionH relativeFrom="column">
+              <wp:posOffset>3024505</wp:posOffset>
+            </wp:positionH>
+            <wp:positionV relativeFrom="paragraph">
+              <wp:posOffset>786130</wp:posOffset>
+            </wp:positionV>
+            <wp:extent cx="1400810" cy="2009775"/>
+            <wp:effectExtent l="0" t="0" r="8890" b="9525"/>
+            <wp:wrapTopAndBottom/>
+            <wp:docPr id="9" name="Afbeelding 9"/>
+            <wp:cNvGraphicFramePr>
+              <a:graphicFrameLocks xmlns:a="http://schemas.openxmlformats.org/drawingml/2006/main" noChangeAspect="1"/>
+            </wp:cNvGraphicFramePr>
+            <a:graphic xmlns:a="http://schemas.openxmlformats.org/drawingml/2006/main">
+              <a:graphicData uri="http://schemas.openxmlformats.org/drawingml/2006/picture">
+                <pic:pic xmlns:pic="http://schemas.openxmlformats.org/drawingml/2006/picture">
+                  <pic:nvPicPr>
+                    <pic:cNvPr id="9" name="electrolytische capacitor.jpg"/>
+                    <pic:cNvPicPr/>
+                  </pic:nvPicPr>
+                  <pic:blipFill>
+                    <a:blip r:embed="rId12" cstate="print">
+                      <a:extLst>
+                        <a:ext uri="{28A0092B-C50C-407E-A947-70E740481C1C}">
+                          <a14:useLocalDpi xmlns:a14="http://schemas.microsoft.com/office/drawing/2010/main" val="0"/>
+                        </a:ext>
+                      </a:extLst>
+                    </a:blip>
+                    <a:stretch>
+                      <a:fillRect/>
+                    </a:stretch>
+                  </pic:blipFill>
+                  <pic:spPr>
+                    <a:xfrm>
+                      <a:off x="0" y="0"/>
+                      <a:ext cx="1400810" cy="2009775"/>
+                    </a:xfrm>
+                    <a:prstGeom prst="rect">
+                      <a:avLst/>
+                    </a:prstGeom>
+                  </pic:spPr>
+                </pic:pic>
+              </a:graphicData>
+            </a:graphic>
+            <wp14:sizeRelH relativeFrom="page">
+              <wp14:pctWidth>0</wp14:pctWidth>
+            </wp14:sizeRelH>
+            <wp14:sizeRelV relativeFrom="page">
+              <wp14:pctHeight>0</wp14:pctHeight>
+            </wp14:sizeRelV>
+          </wp:anchor>
+        </w:drawing>
+      </w:r>
+      <w:bookmarkEnd w:id="1"/>
+      <w:r>
+        <w:rPr>
+          <w:noProof/>
+          <w:lang w:val="nl-NL"/>
+        </w:rPr>
+        <w:drawing>
+          <wp:anchor distT="0" distB="0" distL="114300" distR="114300" simplePos="0" relativeHeight="251667456" behindDoc="0" locked="0" layoutInCell="1" allowOverlap="1" wp14:anchorId="34274D78" wp14:editId="29812B2D">
+            <wp:simplePos x="0" y="0"/>
+            <wp:positionH relativeFrom="column">
+              <wp:posOffset>481330</wp:posOffset>
+            </wp:positionH>
+            <wp:positionV relativeFrom="paragraph">
+              <wp:posOffset>814705</wp:posOffset>
+            </wp:positionV>
+            <wp:extent cx="850900" cy="2009775"/>
+            <wp:effectExtent l="0" t="0" r="6350" b="9525"/>
+            <wp:wrapTopAndBottom/>
+            <wp:docPr id="7" name="Afbeelding 7"/>
+            <wp:cNvGraphicFramePr>
+              <a:graphicFrameLocks xmlns:a="http://schemas.openxmlformats.org/drawingml/2006/main" noChangeAspect="1"/>
+            </wp:cNvGraphicFramePr>
+            <a:graphic xmlns:a="http://schemas.openxmlformats.org/drawingml/2006/main">
+              <a:graphicData uri="http://schemas.openxmlformats.org/drawingml/2006/picture">
+                <pic:pic xmlns:pic="http://schemas.openxmlformats.org/drawingml/2006/picture">
+                  <pic:nvPicPr>
+                    <pic:cNvPr id="7" name="Keramische capacitor.jpg"/>
+                    <pic:cNvPicPr/>
+                  </pic:nvPicPr>
+                  <pic:blipFill rotWithShape="1">
+                    <a:blip r:embed="rId13">
+                      <a:extLst>
+                        <a:ext uri="{28A0092B-C50C-407E-A947-70E740481C1C}">
+                          <a14:useLocalDpi xmlns:a14="http://schemas.microsoft.com/office/drawing/2010/main" val="0"/>
+                        </a:ext>
+                      </a:extLst>
+                    </a:blip>
+                    <a:srcRect l="37698" t="30919" r="36674" b="8565"/>
+                    <a:stretch/>
+                  </pic:blipFill>
+                  <pic:spPr bwMode="auto">
+                    <a:xfrm>
+                      <a:off x="0" y="0"/>
+                      <a:ext cx="850900" cy="2009775"/>
+                    </a:xfrm>
+                    <a:prstGeom prst="rect">
+                      <a:avLst/>
+                    </a:prstGeom>
+                    <a:ln>
+                      <a:noFill/>
+                    </a:ln>
+                    <a:extLst>
+                      <a:ext uri="{53640926-AAD7-44D8-BBD7-CCE9431645EC}">
+                        <a14:shadowObscured xmlns:a14="http://schemas.microsoft.com/office/drawing/2010/main"/>
+                      </a:ext>
+                    </a:extLst>
+                  </pic:spPr>
+                </pic:pic>
+              </a:graphicData>
+            </a:graphic>
+            <wp14:sizeRelH relativeFrom="page">
+              <wp14:pctWidth>0</wp14:pctWidth>
+            </wp14:sizeRelH>
+            <wp14:sizeRelV relativeFrom="page">
+              <wp14:pctHeight>0</wp14:pctHeight>
+            </wp14:sizeRelV>
+          </wp:anchor>
+        </w:drawing>
+      </w:r>
+      <w:r>
+        <w:rPr>
+          <w:noProof/>
+        </w:rPr>
+        <mc:AlternateContent>
+          <mc:Choice Requires="wps">
+            <w:drawing>
+              <wp:anchor distT="0" distB="0" distL="114300" distR="114300" simplePos="0" relativeHeight="251669504" behindDoc="0" locked="0" layoutInCell="1" allowOverlap="1" wp14:anchorId="048F31CD" wp14:editId="69222649">
+                <wp:simplePos x="0" y="0"/>
+                <wp:positionH relativeFrom="column">
+                  <wp:posOffset>14605</wp:posOffset>
+                </wp:positionH>
+                <wp:positionV relativeFrom="paragraph">
+                  <wp:posOffset>2862580</wp:posOffset>
+                </wp:positionV>
+                <wp:extent cx="2181225" cy="635"/>
+                <wp:effectExtent l="0" t="0" r="9525" b="0"/>
+                <wp:wrapTopAndBottom/>
+                <wp:docPr id="8" name="Tekstvak 8"/>
+                <wp:cNvGraphicFramePr/>
+                <a:graphic xmlns:a="http://schemas.openxmlformats.org/drawingml/2006/main">
+                  <a:graphicData uri="http://schemas.microsoft.com/office/word/2010/wordprocessingShape">
+                    <wps:wsp>
+                      <wps:cNvSpPr txBox="1"/>
+                      <wps:spPr>
+                        <a:xfrm>
+                          <a:off x="0" y="0"/>
+                          <a:ext cx="2181225" cy="635"/>
+                        </a:xfrm>
+                        <a:prstGeom prst="rect">
+                          <a:avLst/>
+                        </a:prstGeom>
+                        <a:solidFill>
+                          <a:prstClr val="white"/>
+                        </a:solidFill>
+                        <a:ln>
+                          <a:noFill/>
+                        </a:ln>
+                      </wps:spPr>
+                      <wps:txbx>
+                        <w:txbxContent>
+                          <w:p>
+                            <w:pPr>
+                              <w:pStyle w:val="Bijschrift"/>
+                              <w:rPr>
+                                <w:noProof/>
+                              </w:rPr>
+                            </w:pPr>
+                            <w:proofErr w:type="spellStart"/>
+                            <w:r>
+                              <w:t>Figuur</w:t>
+                            </w:r>
+                            <w:proofErr w:type="spellEnd"/>
+                            <w:r>
+                              <w:t xml:space="preserve"> </w:t>
+                            </w:r>
+                            <w:r>
+                              <w:fldChar w:fldCharType="begin"/>
+                            </w:r>
+                            <w:r>
+                              <w:instrText xml:space="preserve"> SEQ Figuur \* ARABIC </w:instrText>
+                            </w:r>
+                            <w:r>
+                              <w:fldChar w:fldCharType="separate"/>
+                            </w:r>
+                            <w:r>
+                              <w:rPr>
+                                <w:noProof/>
+                              </w:rPr>
+                              <w:t>3</w:t>
+                            </w:r>
+                            <w:r>
+                              <w:fldChar w:fldCharType="end"/>
+                            </w:r>
+                            <w:r>
+                              <w:t xml:space="preserve">: </w:t>
+                            </w:r>
+                            <w:proofErr w:type="spellStart"/>
+                            <w:r>
+                              <w:t>Keramische</w:t>
+                            </w:r>
+                            <w:proofErr w:type="spellEnd"/>
+                            <w:r>
+                              <w:t xml:space="preserve"> </w:t>
+                            </w:r>
+                            <w:r>
+                              <w:t>0.1</w:t>
+                            </w:r>
+                            <w:r>
+                              <w:t xml:space="preserve">µF </w:t>
+                            </w:r>
+                            <w:proofErr w:type="spellStart"/>
+                            <w:r>
+                              <w:t>condensator</w:t>
+                            </w:r>
+                            <w:proofErr w:type="spellEnd"/>
+                          </w:p>
+                        </w:txbxContent>
+                      </wps:txbx>
+                      <wps:bodyPr rot="0" spcFirstLastPara="0" vertOverflow="overflow" horzOverflow="overflow" vert="horz" wrap="square" lIns="0" tIns="0" rIns="0" bIns="0" numCol="1" spcCol="0" rtlCol="0" fromWordArt="0" anchor="t" anchorCtr="0" forceAA="0" compatLnSpc="1">
+                        <a:prstTxWarp prst="textNoShape">
+                          <a:avLst/>
+                        </a:prstTxWarp>
+                        <a:spAutoFit/>
+                      </wps:bodyPr>
+                    </wps:wsp>
+                  </a:graphicData>
+                </a:graphic>
+                <wp14:sizeRelH relativeFrom="margin">
+                  <wp14:pctWidth>0</wp14:pctWidth>
+                </wp14:sizeRelH>
+              </wp:anchor>
+            </w:drawing>
+          </mc:Choice>
+          <mc:Fallback>
+            <w:pict>
+              <v:shape w14:anchorId="048F31CD" id="Tekstvak 8" o:spid="_x0000_s1031" type="#_x0000_t202" style="position:absolute;margin-left:1.15pt;margin-top:225.4pt;width:171.75pt;height:.05pt;z-index:251669504;visibility:visible;mso-wrap-style:square;mso-width-percent:0;mso-wrap-distance-left:9pt;mso-wrap-distance-top:0;mso-wrap-distance-right:9pt;mso-wrap-distance-bottom:0;mso-position-horizontal:absolute;mso-position-horizontal-relative:text;mso-position-vertical:absolute;mso-position-vertical-relative:text;mso-width-percent:0;mso-width-relative:margin;v-text-anchor:top" o:gfxdata="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" stroked="f">
+                <v:textbox style="mso-fit-shape-to-text:t" inset="0,0,0,0">
+                  <w:txbxContent>
+                    <w:p>
+                      <w:pPr>
+                        <w:pStyle w:val="Bijschrift"/>
+                        <w:rPr>
+                          <w:noProof/>
+                        </w:rPr>
+                      </w:pPr>
+                      <w:proofErr w:type="spellStart"/>
+                      <w:r>
+                        <w:t>Figuur</w:t>
+                      </w:r>
+                      <w:proofErr w:type="spellEnd"/>
+                      <w:r>
+                        <w:t xml:space="preserve"> </w:t>
+                      </w:r>
+                      <w:r>
+                        <w:fldChar w:fldCharType="begin"/>
+                      </w:r>
+                      <w:r>
+                        <w:instrText xml:space="preserve"> SEQ Figuur \* ARABIC </w:instrText>
+                      </w:r>
+                      <w:r>
+                        <w:fldChar w:fldCharType="separate"/>
+                      </w:r>
+                      <w:r>
+                        <w:rPr>
+                          <w:noProof/>
+                        </w:rPr>
+                        <w:t>3</w:t>
+                      </w:r>
+                      <w:r>
+                        <w:fldChar w:fldCharType="end"/>
+                      </w:r>
+                      <w:r>
+                        <w:t xml:space="preserve">: </w:t>
+                      </w:r>
+                      <w:proofErr w:type="spellStart"/>
+                      <w:r>
+                        <w:t>Keramische</w:t>
+                      </w:r>
+                      <w:proofErr w:type="spellEnd"/>
+                      <w:r>
+                        <w:t xml:space="preserve"> </w:t>
+                      </w:r>
+                      <w:r>
+                        <w:t>0.1</w:t>
+                      </w:r>
+                      <w:r>
+                        <w:t xml:space="preserve">µF </w:t>
+                      </w:r>
+                      <w:proofErr w:type="spellStart"/>
+                      <w:r>
+                        <w:t>condensator</w:t>
+                      </w:r>
+                      <w:proofErr w:type="spellEnd"/>
+                    </w:p>
+                  </w:txbxContent>
+                </v:textbox>
+                <w10:wrap type="topAndBottom"/>
+              </v:shape>
+            </w:pict>
+          </mc:Fallback>
+        </mc:AlternateContent>
+      </w:r>
+      <w:r>
+        <w:rPr>
+          <w:lang w:val="nl-NL"/>
+        </w:rPr>
+        <w:t xml:space="preserve">Verder gebruikt de kubus 2 condensators, waarvan een keramisch en een elektrolytisch. Deze dienen om de ruis te verwijderen die ontstaat op de voeding van de kubus door de hoge frequentie van data. Deze zullen ervoor zorgen dat ten alle tijden een stabiele voeding wordt gegeven aan de </w:t>
+      </w:r>
+      <w:proofErr w:type="spellStart"/>
+      <w:r>
+        <w:rPr>
+          <w:lang w:val="nl-NL"/>
+        </w:rPr>
+        <w:t>IC’s</w:t>
+      </w:r>
+      <w:proofErr w:type="spellEnd"/>
+      <w:r>
+        <w:rPr>
+          <w:lang w:val="nl-NL"/>
+        </w:rPr>
+        <w:t xml:space="preserve"> en de </w:t>
+      </w:r>
+      <w:proofErr w:type="spellStart"/>
+      <w:r>
+        <w:rPr>
+          <w:lang w:val="nl-NL"/>
+        </w:rPr>
+        <w:t>led’s</w:t>
+      </w:r>
+      <w:proofErr w:type="spellEnd"/>
+      <w:r>
+        <w:rPr>
+          <w:lang w:val="nl-NL"/>
+        </w:rPr>
+        <w:t>.</w:t>
+      </w:r>
+    </w:p>
+    <w:p>
+      <w:pPr>
+        <w:pStyle w:val="Kop2"/>
+        <w:numPr>
+          <w:ilvl w:val="1"/>
+          <w:numId w:val="4"/>
+        </w:numPr>
         <w:rPr>
           <w:sz w:val="32"/>
           <w:szCs w:val="32"/>
           <w:lang w:val="nl-NL"/>
         </w:rPr>
-        <w:t>1.2</w:t>
-      </w:r>
+      </w:pPr>
+      <w:bookmarkStart w:id="2" w:name="_Toc8205320"/>
       <w:r>
         <w:rPr>
           <w:sz w:val="32"/>
           <w:szCs w:val="32"/>
           <w:lang w:val="nl-NL"/>
         </w:rPr>
-        <w:tab/>
-      </w:r>
-      <w:r>
+        <w:t>Opbouw Kubus</w:t>
+      </w:r>
+      <w:bookmarkEnd w:id="2"/>
+    </w:p>
+    <w:p>
+      <w:pPr>
+        <w:rPr>
+          <w:lang w:val="nl-NL"/>
+        </w:rPr>
+      </w:pPr>
+    </w:p>
+    <w:p>
+      <w:pPr>
+        <w:pStyle w:val="Kop2"/>
+        <w:numPr>
+          <w:ilvl w:val="1"/>
+          <w:numId w:val="4"/>
+        </w:numPr>
         <w:rPr>
           <w:sz w:val="32"/>
           <w:szCs w:val="32"/>
           <w:lang w:val="nl-NL"/>
         </w:rPr>
-        <w:t xml:space="preserve">Schema’s </w:t>
-      </w:r>
+      </w:pPr>
+      <w:bookmarkStart w:id="3" w:name="_Toc8205321"/>
       <w:r>
         <w:rPr>
           <w:sz w:val="32"/>
           <w:szCs w:val="32"/>
           <w:lang w:val="nl-NL"/>
         </w:rPr>
+        <w:t>Schema</w:t>
+      </w:r>
+      <w:r>
+        <w:rPr>
+          <w:sz w:val="32"/>
+          <w:szCs w:val="32"/>
+          <w:lang w:val="nl-NL"/>
+        </w:rPr>
+        <w:t>’</w:t>
+      </w:r>
+      <w:r>
+        <w:rPr>
+          <w:sz w:val="32"/>
+          <w:szCs w:val="32"/>
+          <w:lang w:val="nl-NL"/>
+        </w:rPr>
+        <w:t xml:space="preserve">s </w:t>
+      </w:r>
+      <w:r>
+        <w:rPr>
+          <w:sz w:val="32"/>
+          <w:szCs w:val="32"/>
+          <w:lang w:val="nl-NL"/>
+        </w:rPr>
         <w:t>Kubus</w:t>
       </w:r>
-      <w:bookmarkEnd w:id="2"/>
+      <w:bookmarkEnd w:id="3"/>
+    </w:p>
+    <w:p>
+      <w:pPr>
+        <w:pStyle w:val="Lijstalinea"/>
+        <w:rPr>
+          <w:lang w:val="nl-NL"/>
+        </w:rPr>
+      </w:pPr>
+    </w:p>
+    <w:p>
+      <w:pPr>
+        <w:pStyle w:val="Lijstalinea"/>
+        <w:rPr>
+          <w:lang w:val="nl-NL"/>
+        </w:rPr>
+      </w:pPr>
+      <w:r>
+        <w:rPr>
+          <w:lang w:val="nl-NL"/>
+        </w:rPr>
+        <w:t>Dit is het elektrisch schema van de kubus. Dit komt overeen met 1 van de 8 identieke rasters in de kubus. Deze zijn serieel achter elkaar gezet dat de data mooi opschuift van raster naar raster</w:t>
+      </w:r>
+      <w:r>
+        <w:rPr>
+          <w:lang w:val="nl-NL"/>
+        </w:rPr>
+        <w:t>. Dus het 1 raster zijn input is het ander zijn output.</w:t>
+      </w:r>
+    </w:p>
+    <w:p>
+      <w:pPr>
+        <w:keepNext/>
+      </w:pPr>
+      <w:r>
+        <w:rPr>
+          <w:noProof/>
+        </w:rPr>
+        <w:lastRenderedPageBreak/>
+        <w:drawing>
+          <wp:inline distT="0" distB="0" distL="0" distR="0" wp14:anchorId="2878BEA4" wp14:editId="743A4A7A">
+            <wp:extent cx="5760478" cy="4867275"/>
+            <wp:effectExtent l="0" t="0" r="0" b="0"/>
+            <wp:docPr id="2" name="Afbeelding 2" descr="https://cdn.instructables.com/F6K/CSNP/J3OPPX2A/F6KCSNPJ3OPPX2A.LARGE.jpg"/>
+            <wp:cNvGraphicFramePr>
+              <a:graphicFrameLocks xmlns:a="http://schemas.openxmlformats.org/drawingml/2006/main" noChangeAspect="1"/>
+            </wp:cNvGraphicFramePr>
+            <a:graphic xmlns:a="http://schemas.openxmlformats.org/drawingml/2006/main">
+              <a:graphicData uri="http://schemas.openxmlformats.org/drawingml/2006/picture">
+                <pic:pic xmlns:pic="http://schemas.openxmlformats.org/drawingml/2006/picture">
+                  <pic:nvPicPr>
+                    <pic:cNvPr id="0" name="Picture 1" descr="https://cdn.instructables.com/F6K/CSNP/J3OPPX2A/F6KCSNPJ3OPPX2A.LARGE.jpg"/>
+                    <pic:cNvPicPr>
+                      <a:picLocks noChangeAspect="1" noChangeArrowheads="1"/>
+                    </pic:cNvPicPr>
+                  </pic:nvPicPr>
+                  <pic:blipFill rotWithShape="1">
+                    <a:blip r:embed="rId14">
+                      <a:extLst>
+                        <a:ext uri="{28A0092B-C50C-407E-A947-70E740481C1C}">
+                          <a14:useLocalDpi xmlns:a14="http://schemas.microsoft.com/office/drawing/2010/main" val="0"/>
+                        </a:ext>
+                      </a:extLst>
+                    </a:blip>
+                    <a:srcRect b="6158"/>
+                    <a:stretch/>
+                  </pic:blipFill>
+                  <pic:spPr bwMode="auto">
+                    <a:xfrm>
+                      <a:off x="0" y="0"/>
+                      <a:ext cx="5760720" cy="4867480"/>
+                    </a:xfrm>
+                    <a:prstGeom prst="rect">
+                      <a:avLst/>
+                    </a:prstGeom>
+                    <a:noFill/>
+                    <a:ln>
+                      <a:noFill/>
+                    </a:ln>
+                    <a:extLst>
+                      <a:ext uri="{53640926-AAD7-44D8-BBD7-CCE9431645EC}">
+                        <a14:shadowObscured xmlns:a14="http://schemas.microsoft.com/office/drawing/2010/main"/>
+                      </a:ext>
+                    </a:extLst>
+                  </pic:spPr>
+                </pic:pic>
+              </a:graphicData>
+            </a:graphic>
+          </wp:inline>
+        </w:drawing>
+      </w:r>
+    </w:p>
+    <w:p>
+      <w:pPr>
+        <w:pStyle w:val="Bijschrift"/>
+      </w:pPr>
+      <w:proofErr w:type="spellStart"/>
+      <w:r>
+        <w:t>Figuur</w:t>
+      </w:r>
+      <w:proofErr w:type="spellEnd"/>
+      <w:r>
+        <w:t xml:space="preserve"> </w:t>
+      </w:r>
+      <w:r>
+        <w:fldChar w:fldCharType="begin"/>
+      </w:r>
+      <w:r>
+        <w:instrText xml:space="preserve"> SEQ Figuur \* ARABIC </w:instrText>
+      </w:r>
+      <w:r>
+        <w:fldChar w:fldCharType="separate"/>
+      </w:r>
+      <w:r>
+        <w:rPr>
+          <w:noProof/>
+        </w:rPr>
+        <w:t>4</w:t>
+      </w:r>
+      <w:r>
+        <w:fldChar w:fldCharType="end"/>
+      </w:r>
+      <w:r>
+        <w:t xml:space="preserve">: </w:t>
+      </w:r>
+      <w:proofErr w:type="spellStart"/>
+      <w:r>
+        <w:t>Ele</w:t>
+      </w:r>
+      <w:r>
+        <w:t>k</w:t>
+      </w:r>
+      <w:r>
+        <w:t>trisch</w:t>
+      </w:r>
+      <w:proofErr w:type="spellEnd"/>
+      <w:r>
+        <w:t xml:space="preserve"> schema Raster</w:t>
+      </w:r>
     </w:p>
     <w:p>
       <w:pPr>
@@ -1918,7 +3107,7 @@
           <w:lang w:val="nl-NL"/>
         </w:rPr>
       </w:pPr>
-      <w:bookmarkStart w:id="3" w:name="_Toc8121455"/>
+      <w:bookmarkStart w:id="4" w:name="_Toc8205322"/>
       <w:r>
         <w:rPr>
           <w:sz w:val="44"/>
@@ -1944,7 +3133,7 @@
         </w:rPr>
         <w:t>Software</w:t>
       </w:r>
-      <w:bookmarkEnd w:id="3"/>
+      <w:bookmarkEnd w:id="4"/>
     </w:p>
     <w:p>
       <w:pPr>
@@ -1966,7 +3155,7 @@
           <w:lang w:val="nl-NL"/>
         </w:rPr>
       </w:pPr>
-      <w:bookmarkStart w:id="4" w:name="_Toc8121456"/>
+      <w:bookmarkStart w:id="5" w:name="_Toc8205323"/>
       <w:r>
         <w:rPr>
           <w:sz w:val="32"/>
@@ -1983,7 +3172,7 @@
         </w:rPr>
         <w:t xml:space="preserve"> aansturingsprogramma</w:t>
       </w:r>
-      <w:bookmarkEnd w:id="4"/>
+      <w:bookmarkEnd w:id="5"/>
     </w:p>
     <w:p>
       <w:pPr>
@@ -2005,7 +3194,7 @@
           <w:lang w:val="nl-NL"/>
         </w:rPr>
       </w:pPr>
-      <w:bookmarkStart w:id="5" w:name="_Toc8121457"/>
+      <w:bookmarkStart w:id="6" w:name="_Toc8205324"/>
       <w:r>
         <w:rPr>
           <w:sz w:val="32"/>
@@ -2038,7 +3227,7 @@
         </w:rPr>
         <w:t xml:space="preserve"> aansturingsprogramma</w:t>
       </w:r>
-      <w:bookmarkEnd w:id="5"/>
+      <w:bookmarkEnd w:id="6"/>
     </w:p>
     <w:p>
       <w:pPr>
@@ -2057,7 +3246,7 @@
           <w:lang w:val="nl-NL"/>
         </w:rPr>
       </w:pPr>
-      <w:bookmarkStart w:id="6" w:name="_Toc8121458"/>
+      <w:bookmarkStart w:id="7" w:name="_Toc8205325"/>
       <w:r>
         <w:rPr>
           <w:sz w:val="32"/>
@@ -2075,7 +3264,7 @@
         <w:tab/>
         <w:t>Flowchart programmatuur kubus</w:t>
       </w:r>
-      <w:bookmarkEnd w:id="6"/>
+      <w:bookmarkEnd w:id="7"/>
     </w:p>
     <w:p>
       <w:pPr>
@@ -2106,7 +3295,7 @@
           <w:lang w:val="nl-NL"/>
         </w:rPr>
       </w:pPr>
-      <w:bookmarkStart w:id="7" w:name="_Toc8121459"/>
+      <w:bookmarkStart w:id="8" w:name="_Toc8205326"/>
       <w:r>
         <w:rPr>
           <w:sz w:val="44"/>
@@ -2124,7 +3313,7 @@
         </w:rPr>
         <w:t>Handleiding</w:t>
       </w:r>
-      <w:bookmarkEnd w:id="7"/>
+      <w:bookmarkEnd w:id="8"/>
     </w:p>
     <w:p>
       <w:pPr>
@@ -2142,14 +3331,14 @@
           <w:lang w:val="nl-NL"/>
         </w:rPr>
       </w:pPr>
-      <w:bookmarkStart w:id="8" w:name="_Toc8121460"/>
+      <w:bookmarkStart w:id="9" w:name="_Toc8205327"/>
       <w:r>
         <w:rPr>
           <w:lang w:val="nl-NL"/>
         </w:rPr>
         <w:t>3.1 Opzetten Kubus</w:t>
       </w:r>
-      <w:bookmarkEnd w:id="8"/>
+      <w:bookmarkEnd w:id="9"/>
     </w:p>
     <w:p>
       <w:pPr>
@@ -2165,14 +3354,14 @@
           <w:lang w:val="nl-NL"/>
         </w:rPr>
       </w:pPr>
-      <w:bookmarkStart w:id="9" w:name="_Toc8121461"/>
+      <w:bookmarkStart w:id="10" w:name="_Toc8205328"/>
       <w:r>
         <w:rPr>
           <w:lang w:val="nl-NL"/>
         </w:rPr>
         <w:t>3.2 Gebruik kubus</w:t>
       </w:r>
-      <w:bookmarkEnd w:id="9"/>
+      <w:bookmarkEnd w:id="10"/>
     </w:p>
     <w:p>
       <w:pPr>
@@ -2197,7 +3386,7 @@
           <w:lang w:val="nl-NL"/>
         </w:rPr>
       </w:pPr>
-      <w:bookmarkStart w:id="10" w:name="_Toc8121462"/>
+      <w:bookmarkStart w:id="11" w:name="_Toc8205329"/>
       <w:r>
         <w:rPr>
           <w:sz w:val="44"/>
@@ -2221,9 +3410,9 @@
           <w:szCs w:val="44"/>
           <w:lang w:val="nl-NL"/>
         </w:rPr>
-        <w:t>Onbekende techniek</w:t>
-      </w:r>
-      <w:bookmarkEnd w:id="10"/>
+        <w:t>Moeilijkheden project</w:t>
+      </w:r>
+      <w:bookmarkEnd w:id="11"/>
     </w:p>
     <w:p>
       <w:pPr>
@@ -2237,40 +3426,12 @@
       </w:pPr>
       <w:r>
         <w:rPr>
-          <w:sz w:val="24"/>
-          <w:szCs w:val="24"/>
-          <w:lang w:val="nl-NL"/>
-        </w:rPr>
-        <w:t xml:space="preserve">Over </w:t>
-      </w:r>
-      <w:proofErr w:type="spellStart"/>
-      <w:r>
-        <w:rPr>
-          <w:sz w:val="24"/>
-          <w:szCs w:val="24"/>
-          <w:lang w:val="nl-NL"/>
-        </w:rPr>
-        <w:t>IC’s</w:t>
-      </w:r>
-      <w:proofErr w:type="spellEnd"/>
-      <w:r>
-        <w:rPr>
-          <w:sz w:val="24"/>
-          <w:szCs w:val="24"/>
-          <w:lang w:val="nl-NL"/>
-        </w:rPr>
-        <w:t xml:space="preserve"> beginnen</w:t>
-      </w:r>
-      <w:r>
-        <w:rPr>
           <w:sz w:val="44"/>
           <w:szCs w:val="44"/>
           <w:lang w:val="nl-NL"/>
         </w:rPr>
         <w:br w:type="page"/>
       </w:r>
-      <w:bookmarkStart w:id="11" w:name="_GoBack"/>
-      <w:bookmarkEnd w:id="11"/>
     </w:p>
     <w:p>
       <w:pPr>
@@ -2281,7 +3442,7 @@
           <w:lang w:val="nl-NL"/>
         </w:rPr>
       </w:pPr>
-      <w:bookmarkStart w:id="12" w:name="_Toc8121463"/>
+      <w:bookmarkStart w:id="12" w:name="_Toc8205330"/>
       <w:r>
         <w:rPr>
           <w:sz w:val="44"/>
@@ -2329,7 +3490,7 @@
           <w:lang w:val="nl-NL"/>
         </w:rPr>
       </w:pPr>
-      <w:bookmarkStart w:id="13" w:name="_Toc8121464"/>
+      <w:bookmarkStart w:id="13" w:name="_Toc8205331"/>
       <w:r>
         <w:rPr>
           <w:sz w:val="44"/>
@@ -2349,8 +3510,101 @@
       </w:r>
       <w:bookmarkEnd w:id="13"/>
     </w:p>
+    <w:p>
+      <w:pPr>
+        <w:rPr>
+          <w:lang w:val="nl-NL"/>
+        </w:rPr>
+      </w:pPr>
+    </w:p>
+    <w:p>
+      <w:pPr>
+        <w:rPr>
+          <w:lang w:val="nl-NL"/>
+        </w:rPr>
+      </w:pPr>
+      <w:r>
+        <w:rPr>
+          <w:lang w:val="nl-NL"/>
+        </w:rPr>
+        <w:br w:type="page"/>
+      </w:r>
+    </w:p>
+    <w:p>
+      <w:pPr>
+        <w:pStyle w:val="Kop1"/>
+        <w:rPr>
+          <w:sz w:val="44"/>
+          <w:szCs w:val="44"/>
+          <w:lang w:val="nl-NL"/>
+        </w:rPr>
+      </w:pPr>
+      <w:bookmarkStart w:id="14" w:name="_Toc8205332"/>
+      <w:r>
+        <w:rPr>
+          <w:sz w:val="44"/>
+          <w:szCs w:val="44"/>
+          <w:lang w:val="nl-NL"/>
+        </w:rPr>
+        <w:lastRenderedPageBreak/>
+        <w:t>7</w:t>
+      </w:r>
+      <w:r>
+        <w:rPr>
+          <w:sz w:val="44"/>
+          <w:szCs w:val="44"/>
+          <w:lang w:val="nl-NL"/>
+        </w:rPr>
+        <w:t xml:space="preserve"> </w:t>
+      </w:r>
+      <w:r>
+        <w:rPr>
+          <w:sz w:val="44"/>
+          <w:szCs w:val="44"/>
+          <w:lang w:val="nl-NL"/>
+        </w:rPr>
+        <w:t>Bijlagen</w:t>
+      </w:r>
+      <w:bookmarkEnd w:id="14"/>
+    </w:p>
+    <w:p>
+      <w:pPr>
+        <w:rPr>
+          <w:lang w:val="nl-NL"/>
+        </w:rPr>
+      </w:pPr>
+    </w:p>
+    <w:p>
+      <w:pPr>
+        <w:pStyle w:val="Kop2"/>
+        <w:rPr>
+          <w:lang w:val="nl-NL"/>
+        </w:rPr>
+      </w:pPr>
+      <w:bookmarkStart w:id="15" w:name="_Toc8205333"/>
+      <w:r>
+        <w:rPr>
+          <w:lang w:val="nl-NL"/>
+        </w:rPr>
+        <w:t>7.1 MAX 7219 IC Datasheet</w:t>
+      </w:r>
+      <w:bookmarkEnd w:id="15"/>
+    </w:p>
+    <w:p>
+      <w:pPr>
+        <w:rPr>
+          <w:lang w:val="nl-NL"/>
+        </w:rPr>
+      </w:pPr>
+      <w:r>
+        <w:rPr>
+          <w:lang w:val="nl-NL"/>
+        </w:rPr>
+        <w:t>(de pagina’s hierna)</w:t>
+      </w:r>
+    </w:p>
     <w:sectPr>
-      <w:footerReference w:type="default" r:id="rId10"/>
+      <w:footerReference w:type="default" r:id="rId15"/>
       <w:pgSz w:w="11906" w:h="16838"/>
       <w:pgMar w:top="1417" w:right="1417" w:bottom="1417" w:left="1417" w:header="708" w:footer="708" w:gutter="0"/>
       <w:cols w:space="708"/>
@@ -2515,7 +3769,7 @@
             </mc:Choice>
             <mc:Fallback>
               <w:pict>
-                <v:rect w14:anchorId="3FDC0CC2" id="Rechthoek 1" o:spid="_x0000_s1029" style="position:absolute;margin-left:0;margin-top:0;width:44.55pt;height:15.1pt;rotation:180;flip:x;z-index:251659264;visibility:visible;mso-wrap-style:square;mso-width-percent:0;mso-height-percent:0;mso-wrap-distance-left:9pt;mso-wrap-distance-top:0;mso-wrap-distance-right:9pt;mso-wrap-distance-bottom:0;mso-position-horizontal:center;mso-position-horizontal-relative:right-margin-area;mso-position-vertical:center;mso-position-vertical-relative:bottom-margin-area;mso-width-percent:0;mso-height-percent:0;mso-width-relative:page;mso-height-relative:bottom-margin-area;v-text-anchor:top" o:gfxdata="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" filled="f" fillcolor="#c0504d" stroked="f" strokecolor="#5c83b4" strokeweight="2.25pt">
+                <v:rect w14:anchorId="3FDC0CC2" id="Rechthoek 1" o:spid="_x0000_s1032" style="position:absolute;margin-left:0;margin-top:0;width:44.55pt;height:15.1pt;rotation:180;flip:x;z-index:251659264;visibility:visible;mso-wrap-style:square;mso-width-percent:0;mso-height-percent:0;mso-wrap-distance-left:9pt;mso-wrap-distance-top:0;mso-wrap-distance-right:9pt;mso-wrap-distance-bottom:0;mso-position-horizontal:center;mso-position-horizontal-relative:right-margin-area;mso-position-vertical:center;mso-position-vertical-relative:bottom-margin-area;mso-width-percent:0;mso-height-percent:0;mso-width-relative:page;mso-height-relative:bottom-margin-area;v-text-anchor:top" o:gfxdata="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" filled="f" fillcolor="#c0504d" stroked="f" strokecolor="#5c83b4" strokeweight="2.25pt">
                   <v:textbox inset=",0,,0">
                     <w:txbxContent>
                       <w:p>
@@ -3728,6 +4982,25 @@
       <w:contextualSpacing/>
     </w:pPr>
   </w:style>
+  <w:style w:type="paragraph" w:styleId="Bijschrift">
+    <w:name w:val="caption"/>
+    <w:basedOn w:val="Standaard"/>
+    <w:next w:val="Standaard"/>
+    <w:uiPriority w:val="35"/>
+    <w:unhideWhenUsed/>
+    <w:qFormat/>
+    <w:rsid w:val="00D87547"/>
+    <w:pPr>
+      <w:spacing w:after="200" w:line="240" w:lineRule="auto"/>
+    </w:pPr>
+    <w:rPr>
+      <w:i/>
+      <w:iCs/>
+      <w:color w:val="44546A" w:themeColor="text2"/>
+      <w:sz w:val="18"/>
+      <w:szCs w:val="18"/>
+    </w:rPr>
+  </w:style>
 </w:styles>
 </file>
 
@@ -4031,7 +5304,7 @@
 </file>
 
 <file path=customXml/itemProps1.xml><?xml version="1.0" encoding="utf-8"?>
-<ds:datastoreItem xmlns:ds="http://schemas.openxmlformats.org/officeDocument/2006/customXml" ds:itemID="{915A77CF-2838-40A7-95AA-B2B34C4C76EF}">
+<ds:datastoreItem xmlns:ds="http://schemas.openxmlformats.org/officeDocument/2006/customXml" ds:itemID="{AFB7EF16-4D6A-4F09-83DB-AF803AC06815}">
   <ds:schemaRefs>
     <ds:schemaRef ds:uri="http://schemas.openxmlformats.org/officeDocument/2006/bibliography"/>
   </ds:schemaRefs>

</xml_diff>